<commit_message>
revised formatting for An Alderman (still needs proofing)
</commit_message>
<xml_diff>
--- a/complete/text.docx
+++ b/complete/text.docx
@@ -2154,7 +2154,16 @@
         <w:t xml:space="preserve">Germany</w:t>
       </w:r>
       <w:r>
-        <w:t xml:space="preserve">[^1] (if it were in his Power)</w:t>
+        <w:rPr>
+          <w:rStyle w:val="FootnoteReference"/>
+        </w:rPr>
+        <w:footnoteReference w:id="24"/>
+      </w:r>
+      <w:r>
+        <w:t xml:space="preserve"> </w:t>
+      </w:r>
+      <w:r>
+        <w:t xml:space="preserve">(if it were in his Power)</w:t>
       </w:r>
       <w:r>
         <w:br w:type="textWrapping"/>
@@ -2330,53 +2339,44 @@
       <w:r>
         <w:t xml:space="preserve">]</w:t>
       </w:r>
-      <w:r>
-        <w:br w:type="textWrapping"/>
-      </w:r>
-      <w:r>
-        <w:br w:type="textWrapping"/>
-      </w:r>
-      <w:r>
-        <w:t xml:space="preserve"># AN</w:t>
-      </w:r>
-      <w:r>
-        <w:br w:type="textWrapping"/>
-      </w:r>
-      <w:r>
-        <w:t xml:space="preserve"># ALDERMAN</w:t>
-      </w:r>
-      <w:r>
-        <w:br w:type="textWrapping"/>
-      </w:r>
-      <w:r>
-        <w:br w:type="textWrapping"/>
-      </w:r>
-      <w:r>
-        <w:t xml:space="preserve">[</w:t>
-      </w:r>
-      <w:r>
-        <w:rPr>
-          <w:i/>
-        </w:rPr>
-        <w:t xml:space="preserve">two line initial</w:t>
-      </w:r>
-      <w:r>
-        <w:t xml:space="preserve">]HAS taken his Degree in Cheating, and</w:t>
-      </w:r>
-      <w:r>
-        <w:br w:type="textWrapping"/>
-      </w:r>
-      <w:r>
-        <w:t xml:space="preserve">[</w:t>
-      </w:r>
-      <w:r>
-        <w:rPr>
-          <w:i/>
-        </w:rPr>
-        <w:t xml:space="preserve">two line initial</w:t>
-      </w:r>
-      <w:r>
-        <w:t xml:space="preserve">] the higheſt of his Faculty ; or paid for</w:t>
+    </w:p>
+    <w:p>
+      <w:pPr>
+        <w:pStyle w:val="Heading1"/>
+      </w:pPr>
+      <w:bookmarkStart w:id="25" w:name="an-alderman"/>
+      <w:bookmarkEnd w:id="25"/>
+      <w:r>
+        <w:t xml:space="preserve">AN</w:t>
+      </w:r>
+      <w:r>
+        <w:br w:type="textWrapping"/>
+      </w:r>
+      <w:r>
+        <w:t xml:space="preserve">ALDERMAN</w:t>
+      </w:r>
+    </w:p>
+    <w:p>
+      <w:pPr>
+        <w:pStyle w:val="FirstParagraph"/>
+      </w:pPr>
+      <w:r>
+        <w:t xml:space="preserve">H</w:t>
+      </w:r>
+      <w:r>
+        <w:rPr>
+          <w:vertAlign w:val="superscript"/>
+        </w:rPr>
+        <w:t xml:space="preserve">2</w:t>
+      </w:r>
+      <w:r>
+        <w:t xml:space="preserve">AS taken his Degree in Cheating, and</w:t>
+      </w:r>
+      <w:r>
+        <w:br w:type="textWrapping"/>
+      </w:r>
+      <w:r>
+        <w:t xml:space="preserve">the higheſt of his Faculty ; or paid for</w:t>
       </w:r>
       <w:r>
         <w:br w:type="textWrapping"/>
@@ -2518,9 +2518,6 @@
       </w:r>
       <w:r>
         <w:t xml:space="preserve">not for her honeſty, but the Rank and Quality</w:t>
-      </w:r>
-      <w:r>
-        <w:br w:type="textWrapping"/>
       </w:r>
       <w:r>
         <w:br w:type="textWrapping"/>
@@ -2541,85 +2538,85 @@
         <w:t xml:space="preserve">ſhe is of among the Wicked, When he ſits</w:t>
       </w:r>
       <w:r>
-        <w:t xml:space="preserve"> </w:t>
+        <w:br w:type="textWrapping"/>
       </w:r>
       <w:r>
         <w:t xml:space="preserve">as a Judge in his Court he is abſolute, and uſes</w:t>
       </w:r>
       <w:r>
-        <w:t xml:space="preserve"> </w:t>
+        <w:br w:type="textWrapping"/>
       </w:r>
       <w:r>
         <w:t xml:space="preserve">arbitrary Power ; for he is not bound to un-</w:t>
       </w:r>
       <w:r>
-        <w:t xml:space="preserve"> </w:t>
+        <w:br w:type="textWrapping"/>
       </w:r>
       <w:r>
         <w:t xml:space="preserve">derſtand what he does, nor render an Account</w:t>
       </w:r>
       <w:r>
-        <w:t xml:space="preserve"> </w:t>
+        <w:br w:type="textWrapping"/>
       </w:r>
       <w:r>
         <w:t xml:space="preserve">why he gives Judgment on one Side rather</w:t>
       </w:r>
       <w:r>
-        <w:t xml:space="preserve"> </w:t>
+        <w:br w:type="textWrapping"/>
       </w:r>
       <w:r>
         <w:t xml:space="preserve">than another ; but his Will is ſufficient to ſtand</w:t>
       </w:r>
       <w:r>
-        <w:t xml:space="preserve"> </w:t>
+        <w:br w:type="textWrapping"/>
       </w:r>
       <w:r>
         <w:t xml:space="preserve">for his Reaſon, to all Intents and Purpoſes.</w:t>
       </w:r>
       <w:r>
-        <w:t xml:space="preserve"> </w:t>
+        <w:br w:type="textWrapping"/>
       </w:r>
       <w:r>
         <w:t xml:space="preserve">He does no public Buſineſs without eating and</w:t>
       </w:r>
       <w:r>
-        <w:t xml:space="preserve"> </w:t>
+        <w:br w:type="textWrapping"/>
       </w:r>
       <w:r>
         <w:t xml:space="preserve">drinking, and never meets about Matters of Im-</w:t>
       </w:r>
       <w:r>
-        <w:t xml:space="preserve"> </w:t>
+        <w:br w:type="textWrapping"/>
       </w:r>
       <w:r>
         <w:t xml:space="preserve">portance, but the Cramming his Inſide is the</w:t>
       </w:r>
       <w:r>
-        <w:t xml:space="preserve"> </w:t>
+        <w:br w:type="textWrapping"/>
       </w:r>
       <w:r>
         <w:t xml:space="preserve">moſt weighty Part of the Work of the Day.</w:t>
       </w:r>
       <w:r>
-        <w:t xml:space="preserve"> </w:t>
+        <w:br w:type="textWrapping"/>
       </w:r>
       <w:r>
         <w:t xml:space="preserve">He diſpatches no public Affair until he has</w:t>
       </w:r>
       <w:r>
-        <w:t xml:space="preserve"> </w:t>
+        <w:br w:type="textWrapping"/>
       </w:r>
       <w:r>
         <w:t xml:space="preserve">thoroughly dined upon it, and is fully ſatisfied</w:t>
       </w:r>
       <w:r>
-        <w:t xml:space="preserve"> </w:t>
-      </w:r>
-      <w:r>
-        <w:t xml:space="preserve">with Quince-Pye and Cuſtard : for Men are</w:t>
-      </w:r>
-      <w:r>
-        <w:t xml:space="preserve"> </w:t>
+        <w:br w:type="textWrapping"/>
+      </w:r>
+      <w:r>
+        <w:t xml:space="preserve">with Quince-Pye and Cuſtard : for Men are</w:t>
+      </w:r>
+      <w:r>
+        <w:br w:type="textWrapping"/>
       </w:r>
       <w:r>
         <w:t xml:space="preserve">wiſer, the</w:t>
@@ -2640,76 +2637,79 @@
         <w:t xml:space="preserve">ſay, after their Bellies are</w:t>
       </w:r>
       <w:r>
-        <w:t xml:space="preserve"> </w:t>
+        <w:br w:type="textWrapping"/>
       </w:r>
       <w:r>
         <w:t xml:space="preserve">full, than when they are faſting, and he is very</w:t>
       </w:r>
       <w:r>
-        <w:t xml:space="preserve"> </w:t>
+        <w:br w:type="textWrapping"/>
       </w:r>
       <w:r>
         <w:t xml:space="preserve">cautious to omit no Occaſion of improving his</w:t>
       </w:r>
       <w:r>
-        <w:t xml:space="preserve"> </w:t>
+        <w:br w:type="textWrapping"/>
       </w:r>
       <w:r>
         <w:t xml:space="preserve">Parts that Way. He is ſo careful of the In-</w:t>
       </w:r>
       <w:r>
-        <w:t xml:space="preserve"> </w:t>
+        <w:br w:type="textWrapping"/>
       </w:r>
       <w:r>
         <w:t xml:space="preserve">tereſt of his Belly, and manages it ſo induſ-</w:t>
       </w:r>
       <w:r>
-        <w:t xml:space="preserve"> </w:t>
+        <w:br w:type="textWrapping"/>
       </w:r>
       <w:r>
         <w:t xml:space="preserve">triouſly, that in a little Space it grows great</w:t>
       </w:r>
       <w:r>
-        <w:t xml:space="preserve"> </w:t>
+        <w:br w:type="textWrapping"/>
       </w:r>
       <w:r>
         <w:t xml:space="preserve">and takes Place of all the reſt of his Members,</w:t>
       </w:r>
       <w:r>
-        <w:t xml:space="preserve"> </w:t>
+        <w:br w:type="textWrapping"/>
       </w:r>
       <w:r>
         <w:t xml:space="preserve">and becomes ſo powerful, that they will never</w:t>
       </w:r>
       <w:r>
-        <w:t xml:space="preserve"> </w:t>
+        <w:br w:type="textWrapping"/>
       </w:r>
       <w:r>
         <w:t xml:space="preserve">be in a Condition to rebel againſt it any more.</w:t>
       </w:r>
       <w:r>
-        <w:t xml:space="preserve"> </w:t>
+        <w:br w:type="textWrapping"/>
       </w:r>
       <w:r>
         <w:t xml:space="preserve">He is cloathed in Scarlet the Livery of his Sins,</w:t>
       </w:r>
       <w:r>
-        <w:t xml:space="preserve"> </w:t>
+        <w:br w:type="textWrapping"/>
       </w:r>
       <w:r>
         <w:t xml:space="preserve">like the rich Glutton, to put him in Mind of</w:t>
       </w:r>
       <w:r>
-        <w:t xml:space="preserve"> </w:t>
+        <w:br w:type="textWrapping"/>
       </w:r>
       <w:r>
         <w:t xml:space="preserve">what Means he came to his Wealth and Pre-</w:t>
       </w:r>
       <w:r>
-        <w:t xml:space="preserve"> </w:t>
+        <w:br w:type="textWrapping"/>
       </w:r>
       <w:r>
         <w:t xml:space="preserve">ferment by. He makes a Trade of his Eat-</w:t>
+      </w:r>
+      <w:r>
+        <w:br w:type="textWrapping"/>
       </w:r>
     </w:p>
     <w:p>
@@ -2724,61 +2724,46 @@
         <w:pStyle w:val="FirstParagraph"/>
       </w:pPr>
       <w:r>
-        <w:t xml:space="preserve">This is Sarah testing testing testing</w:t>
-      </w:r>
-    </w:p>
-    <w:p>
-      <w:r>
-        <w:pict>
-          <v:rect style="width:0;height:1.5pt" o:hralign="center" o:hrstd="t" o:hr="t"/>
-        </w:pict>
-      </w:r>
-    </w:p>
-    <w:p>
-      <w:pPr>
-        <w:pStyle w:val="FirstParagraph"/>
-      </w:pPr>
-      <w:r>
-        <w:t xml:space="preserve">ing, and, like a Cock, ſcrapes when he feeds;</w:t>
-      </w:r>
-      <w:r>
-        <w:t xml:space="preserve"> </w:t>
+        <w:t xml:space="preserve">ing, and, like a Cock, ſcrapes when he feeds ;</w:t>
+      </w:r>
+      <w:r>
+        <w:br w:type="textWrapping"/>
       </w:r>
       <w:r>
         <w:t xml:space="preserve">for the Public pays for all and more, which he</w:t>
       </w:r>
       <w:r>
-        <w:t xml:space="preserve"> </w:t>
-      </w:r>
-      <w:r>
-        <w:t xml:space="preserve">and his Brethren ſhare among themſelves ; for</w:t>
-      </w:r>
-      <w:r>
-        <w:t xml:space="preserve"> </w:t>
+        <w:br w:type="textWrapping"/>
+      </w:r>
+      <w:r>
+        <w:t xml:space="preserve">and his Brethren ſhare among themſelves ; for</w:t>
+      </w:r>
+      <w:r>
+        <w:br w:type="textWrapping"/>
       </w:r>
       <w:r>
         <w:t xml:space="preserve">they never make a dry Reckoning. When he</w:t>
       </w:r>
       <w:r>
-        <w:t xml:space="preserve"> </w:t>
+        <w:br w:type="textWrapping"/>
       </w:r>
       <w:r>
         <w:t xml:space="preserve">comes to be Lord-Mayor he does not keep a</w:t>
       </w:r>
       <w:r>
-        <w:t xml:space="preserve"> </w:t>
+        <w:br w:type="textWrapping"/>
       </w:r>
       <w:r>
         <w:t xml:space="preserve">great Houſe, but a very great Houſe-warming</w:t>
       </w:r>
       <w:r>
-        <w:t xml:space="preserve"> </w:t>
-      </w:r>
-      <w:r>
-        <w:t xml:space="preserve">for a whole Year ; for though he invites all the</w:t>
-      </w:r>
-      <w:r>
-        <w:t xml:space="preserve"> </w:t>
+        <w:br w:type="textWrapping"/>
+      </w:r>
+      <w:r>
+        <w:t xml:space="preserve">for a whole Year ; for though he invites all the</w:t>
+      </w:r>
+      <w:r>
+        <w:br w:type="textWrapping"/>
       </w:r>
       <w:r>
         <w:rPr>
@@ -2793,40 +2778,43 @@
         <w:t xml:space="preserve">in the City he does not treat them,</w:t>
       </w:r>
       <w:r>
-        <w:t xml:space="preserve"> </w:t>
+        <w:br w:type="textWrapping"/>
       </w:r>
       <w:r>
         <w:t xml:space="preserve">but they club to entertain him, and pay the</w:t>
       </w:r>
       <w:r>
-        <w:t xml:space="preserve"> </w:t>
+        <w:br w:type="textWrapping"/>
       </w:r>
       <w:r>
         <w:t xml:space="preserve">Reckoning beforehand. His Fur-gown makes</w:t>
       </w:r>
       <w:r>
-        <w:t xml:space="preserve"> </w:t>
+        <w:br w:type="textWrapping"/>
       </w:r>
       <w:r>
         <w:t xml:space="preserve">him look a great deal bigger than he is, like</w:t>
       </w:r>
       <w:r>
-        <w:t xml:space="preserve"> </w:t>
+        <w:br w:type="textWrapping"/>
       </w:r>
       <w:r>
         <w:t xml:space="preserve">the Feathers of an Owl, and when he pulls</w:t>
       </w:r>
       <w:r>
-        <w:t xml:space="preserve"> </w:t>
+        <w:br w:type="textWrapping"/>
       </w:r>
       <w:r>
         <w:t xml:space="preserve">it off, he looks as if he were fallen away, or</w:t>
       </w:r>
       <w:r>
-        <w:t xml:space="preserve"> </w:t>
+        <w:br w:type="textWrapping"/>
       </w:r>
       <w:r>
         <w:t xml:space="preserve">like a Rabbet, had his Skin pulled off.</w:t>
+      </w:r>
+      <w:r>
+        <w:br w:type="textWrapping"/>
       </w:r>
     </w:p>
     <w:p>
@@ -2854,6 +2842,82 @@
     <w:p>
       <w:r>
         <w:separator/>
+      </w:r>
+    </w:p>
+  </w:footnote>
+  <w:footnote w:id="24">
+    <w:p>
+      <w:pPr>
+        <w:pStyle w:val="FootnoteText"/>
+      </w:pPr>
+      <w:r>
+        <w:rPr>
+          <w:rStyle w:val="FootnoteReference"/>
+        </w:rPr>
+        <w:footnoteRef/>
+      </w:r>
+      <w:r>
+        <w:t xml:space="preserve"> </w:t>
+      </w:r>
+      <w:r>
+        <w:rPr>
+          <w:i/>
+        </w:rPr>
+        <w:t xml:space="preserve">And with</w:t>
+      </w:r>
+      <w:r>
+        <w:t xml:space="preserve"> </w:t>
+      </w:r>
+      <w:r>
+        <w:t xml:space="preserve">Scaliger</w:t>
+      </w:r>
+      <w:r>
+        <w:t xml:space="preserve"> </w:t>
+      </w:r>
+      <w:r>
+        <w:rPr>
+          <w:i/>
+        </w:rPr>
+        <w:t xml:space="preserve">would ſell the Empire of Germany</w:t>
+      </w:r>
+      <w:r>
+        <w:t xml:space="preserve">] This al-</w:t>
+      </w:r>
+      <w:r>
+        <w:br w:type="textWrapping"/>
+      </w:r>
+      <w:r>
+        <w:t xml:space="preserve">ludes to a ranting Exclamation of</w:t>
+      </w:r>
+      <w:r>
+        <w:t xml:space="preserve"> </w:t>
+      </w:r>
+      <w:r>
+        <w:rPr>
+          <w:i/>
+        </w:rPr>
+        <w:t xml:space="preserve">Scaliger</w:t>
+      </w:r>
+      <w:r>
+        <w:t xml:space="preserve">’s upon an Ode in</w:t>
+      </w:r>
+      <w:r>
+        <w:t xml:space="preserve"> </w:t>
+      </w:r>
+      <w:r>
+        <w:rPr>
+          <w:i/>
+        </w:rPr>
+        <w:t xml:space="preserve">Horace</w:t>
+      </w:r>
+      <w:r>
+        <w:t xml:space="preserve">,</w:t>
+      </w:r>
+      <w:r>
+        <w:br w:type="textWrapping"/>
+      </w:r>
+      <w:r>
+        <w:t xml:space="preserve">which he was particularly pleased with.</w:t>
       </w:r>
     </w:p>
   </w:footnote>
@@ -2944,7 +3008,7 @@
     </w:lvl>
   </w:abstractNum>
   <w:abstractNum w:abstractNumId="990">
-    <w:nsid w:val="5498393e"/>
+    <w:nsid w:val="b6dda510"/>
     <w:multiLevelType w:val="multilevel"/>
     <w:lvl w:ilvl="0">
       <w:numFmt w:val="bullet"/>

</xml_diff>

<commit_message>
proofreading, transcription, creating changelogs
The idea behind the changelogs is to record the textual changes to the
various files; when they were transcribed, from what copy, and who
proofed them.  There's probably a better approach, but I don't know
it yet.
</commit_message>
<xml_diff>
--- a/complete/text.docx
+++ b/complete/text.docx
@@ -68,7 +68,7 @@
         <w:rPr>
           <w:i/>
         </w:rPr>
-        <w:t xml:space="preserve">Century, The two principal Authors in this Way</w:t>
+        <w:t xml:space="preserve">Century. The two principal Authors in this Way</w:t>
       </w:r>
       <w:r>
         <w:br w:type="textWrapping"/>
@@ -230,7 +230,7 @@
         <w:t xml:space="preserve"> </w:t>
       </w:r>
       <w:r>
-        <w:t xml:space="preserve">Thomas's</w:t>
+        <w:t xml:space="preserve">Thomas’s</w:t>
       </w:r>
       <w:r>
         <w:t xml:space="preserve"> </w:t>
@@ -272,7 +272,7 @@
         <w:rPr>
           <w:i/>
         </w:rPr>
-        <w:t xml:space="preserve">Biſhop's ſix between</w:t>
+        <w:t xml:space="preserve">Biſhop’s ſix between</w:t>
       </w:r>
       <w:r>
         <w:t xml:space="preserve"> </w:t>
@@ -362,7 +362,7 @@
         <w:rPr>
           <w:i/>
         </w:rPr>
-        <w:t xml:space="preserve">will have an Opportunity of determining for him</w:t>
+        <w:t xml:space="preserve">will have an Opportunity of determining for him-</w:t>
       </w:r>
       <w:r>
         <w:br w:type="textWrapping"/>
@@ -446,7 +446,7 @@
         <w:rPr>
           <w:i/>
         </w:rPr>
-        <w:t xml:space="preserve">logy muſt be left to his Judges the Critics ; it is</w:t>
+        <w:t xml:space="preserve">logy muſt be left to his Judges the Critics ; it is</w:t>
       </w:r>
       <w:r>
         <w:br w:type="textWrapping"/>
@@ -569,6 +569,9 @@
       </w:r>
       <w:r>
         <w:t xml:space="preserve">Carbery.</w:t>
+      </w:r>
+      <w:r>
+        <w:br w:type="textWrapping"/>
       </w:r>
     </w:p>
     <w:p>
@@ -2337,35 +2340,29 @@
         <w:t xml:space="preserve">two rules</w:t>
       </w:r>
       <w:r>
-        <w:t xml:space="preserve">]/</w:t>
-      </w:r>
-      <w:r>
-        <w:t xml:space="preserve"> </w:t>
-      </w:r>
-      <w:r>
-        <w:t xml:space="preserve">/</w:t>
-      </w:r>
-      <w:r>
-        <w:t xml:space="preserve"> </w:t>
-      </w:r>
-      <w:r>
-        <w:t xml:space="preserve">#A/</w:t>
-      </w:r>
-      <w:r>
-        <w:t xml:space="preserve"> </w:t>
-      </w:r>
-      <w:r>
-        <w:t xml:space="preserve">#PROUD MAN/</w:t>
-      </w:r>
-      <w:r>
-        <w:t xml:space="preserve"> </w:t>
-      </w:r>
-      <w:r>
-        <w:t xml:space="preserve">/</w:t>
-      </w:r>
-      <w:r>
-        <w:t xml:space="preserve"> </w:t>
-      </w:r>
+        <w:t xml:space="preserve">]</w:t>
+      </w:r>
+    </w:p>
+    <w:p>
+      <w:pPr>
+        <w:pStyle w:val="Heading1"/>
+      </w:pPr>
+      <w:bookmarkStart w:id="25" w:name="a-proud-man"/>
+      <w:bookmarkEnd w:id="25"/>
+      <w:r>
+        <w:t xml:space="preserve">A</w:t>
+      </w:r>
+      <w:r>
+        <w:br w:type="textWrapping"/>
+      </w:r>
+      <w:r>
+        <w:t xml:space="preserve">PROUD MAN</w:t>
+      </w:r>
+    </w:p>
+    <w:p>
+      <w:pPr>
+        <w:pStyle w:val="FirstParagraph"/>
+      </w:pPr>
       <w:r>
         <w:t xml:space="preserve">I</w:t>
       </w:r>
@@ -2376,103 +2373,94 @@
         <w:t xml:space="preserve">2</w:t>
       </w:r>
       <w:r>
-        <w:rPr>
-          <w:smallCaps/>
-        </w:rPr>
-        <w:t xml:space="preserve">S</w:t>
-      </w:r>
-      <w:r>
-        <w:t xml:space="preserve"> </w:t>
-      </w:r>
-      <w:r>
-        <w:t xml:space="preserve">a Fool in Fermentation, that ſwells and/</w:t>
-      </w:r>
-      <w:r>
-        <w:t xml:space="preserve"> </w:t>
-      </w:r>
-      <w:r>
-        <w:t xml:space="preserve">boils over like a Porridge-Pot. He ſets out/</w:t>
-      </w:r>
-      <w:r>
-        <w:t xml:space="preserve"> </w:t>
-      </w:r>
-      <w:r>
-        <w:t xml:space="preserve">his Feathers like an Owl, to ſwell and ſeem/</w:t>
-      </w:r>
-      <w:r>
-        <w:t xml:space="preserve"> </w:t>
-      </w:r>
-      <w:r>
-        <w:t xml:space="preserve">bigger than he is. He is troubled with a Tu-/</w:t>
-      </w:r>
-      <w:r>
-        <w:t xml:space="preserve"> </w:t>
-      </w:r>
-      <w:r>
-        <w:t xml:space="preserve">mour and Inflammation of Self-Conceit, that/</w:t>
-      </w:r>
-      <w:r>
-        <w:t xml:space="preserve"> </w:t>
-      </w:r>
-      <w:r>
-        <w:t xml:space="preserve">renders every Part of him ſtiff and uneaſy./</w:t>
-      </w:r>
-      <w:r>
-        <w:t xml:space="preserve"> </w:t>
-      </w:r>
-      <w:r>
-        <w:t xml:space="preserve">He has given himſelf Sympathetic Love-Pow-/</w:t>
-      </w:r>
-      <w:r>
-        <w:t xml:space="preserve"> </w:t>
-      </w:r>
-      <w:r>
-        <w:t xml:space="preserve">der, that works upon him to Dotage, and has/</w:t>
-      </w:r>
-      <w:r>
-        <w:t xml:space="preserve"> </w:t>
-      </w:r>
-      <w:r>
-        <w:t xml:space="preserve">transformed him into his own Miſtreſs. He/</w:t>
-      </w:r>
-      <w:r>
-        <w:t xml:space="preserve"> </w:t>
-      </w:r>
-      <w:r>
-        <w:t xml:space="preserve">is his own Gallant, and makes moſt paſſionate/</w:t>
-      </w:r>
-      <w:r>
-        <w:t xml:space="preserve"> </w:t>
-      </w:r>
-      <w:r>
-        <w:t xml:space="preserve">Addreſſes to his own dear Perfections. He/</w:t>
-      </w:r>
-      <w:r>
-        <w:t xml:space="preserve"> </w:t>
-      </w:r>
-      <w:r>
-        <w:t xml:space="preserve">commits Idolatry to himſelf, and worſhips/</w:t>
-      </w:r>
-      <w:r>
-        <w:t xml:space="preserve"> </w:t>
-      </w:r>
-      <w:r>
-        <w:t xml:space="preserve">his own Image ; though there is no Soul living/</w:t>
-      </w:r>
-      <w:r>
-        <w:t xml:space="preserve"> </w:t>
-      </w:r>
-      <w:r>
-        <w:t xml:space="preserve">of his Church but himſelf, yet he believes as/</w:t>
-      </w:r>
-      <w:r>
-        <w:t xml:space="preserve"> </w:t>
-      </w:r>
-      <w:r>
-        <w:t xml:space="preserve">the Church believes, and maintains his Faith/</w:t>
-      </w:r>
-      <w:r>
-        <w:t xml:space="preserve"> </w:t>
+        <w:t xml:space="preserve">S a Fool in Fermentation, that ſwells and</w:t>
+      </w:r>
+      <w:r>
+        <w:br w:type="textWrapping"/>
+      </w:r>
+      <w:r>
+        <w:t xml:space="preserve">boils over like a Porridge-Pot. He ſets out</w:t>
+      </w:r>
+      <w:r>
+        <w:br w:type="textWrapping"/>
+      </w:r>
+      <w:r>
+        <w:t xml:space="preserve">his Feathers like an Owl, to ſwell and ſeem</w:t>
+      </w:r>
+      <w:r>
+        <w:br w:type="textWrapping"/>
+      </w:r>
+      <w:r>
+        <w:t xml:space="preserve">bigger than he is. He is troubled with a Tu-</w:t>
+      </w:r>
+      <w:r>
+        <w:br w:type="textWrapping"/>
+      </w:r>
+      <w:r>
+        <w:t xml:space="preserve">mour and Inflammation of Self-Conceit, that</w:t>
+      </w:r>
+      <w:r>
+        <w:br w:type="textWrapping"/>
+      </w:r>
+      <w:r>
+        <w:t xml:space="preserve">renders every Part of him ſtiff and uneaſy.</w:t>
+      </w:r>
+      <w:r>
+        <w:br w:type="textWrapping"/>
+      </w:r>
+      <w:r>
+        <w:t xml:space="preserve">He has given himſelf Sympathetic Love-Pow-</w:t>
+      </w:r>
+      <w:r>
+        <w:br w:type="textWrapping"/>
+      </w:r>
+      <w:r>
+        <w:t xml:space="preserve">der, that works upon him to Dotage, and has</w:t>
+      </w:r>
+      <w:r>
+        <w:br w:type="textWrapping"/>
+      </w:r>
+      <w:r>
+        <w:t xml:space="preserve">transformed him into his own Miſtreſs. He</w:t>
+      </w:r>
+      <w:r>
+        <w:br w:type="textWrapping"/>
+      </w:r>
+      <w:r>
+        <w:t xml:space="preserve">is his own Gallant, and makes moſt paſſionate</w:t>
+      </w:r>
+      <w:r>
+        <w:br w:type="textWrapping"/>
+      </w:r>
+      <w:r>
+        <w:t xml:space="preserve">Addreſſes to his own dear Perfections. He</w:t>
+      </w:r>
+      <w:r>
+        <w:br w:type="textWrapping"/>
+      </w:r>
+      <w:r>
+        <w:t xml:space="preserve">commits Idolatry to himſelf, and worſhips</w:t>
+      </w:r>
+      <w:r>
+        <w:br w:type="textWrapping"/>
+      </w:r>
+      <w:r>
+        <w:t xml:space="preserve">his own Image ; though there is no Soul living</w:t>
+      </w:r>
+      <w:r>
+        <w:br w:type="textWrapping"/>
+      </w:r>
+      <w:r>
+        <w:t xml:space="preserve">of his Church but himſelf, yet he believes as</w:t>
+      </w:r>
+      <w:r>
+        <w:br w:type="textWrapping"/>
+      </w:r>
+      <w:r>
+        <w:t xml:space="preserve">the Church believes, and maintains his Faith</w:t>
+      </w:r>
+      <w:r>
+        <w:br w:type="textWrapping"/>
       </w:r>
       <w:r>
         <w:t xml:space="preserve">with the Obſtinacy of a</w:t>
@@ -2490,19 +2478,19 @@
         <w:t xml:space="preserve"> </w:t>
       </w:r>
       <w:r>
-        <w:t xml:space="preserve">He is his own/</w:t>
-      </w:r>
-      <w:r>
-        <w:t xml:space="preserve"> </w:t>
-      </w:r>
-      <w:r>
-        <w:t xml:space="preserve">Favourite, and advance himſelf not only above/</w:t>
-      </w:r>
-      <w:r>
-        <w:t xml:space="preserve"> </w:t>
-      </w:r>
-      <w:r>
-        <w:t xml:space="preserve">his Merit, but all Mankind ; is both</w:t>
+        <w:t xml:space="preserve">He is his own</w:t>
+      </w:r>
+      <w:r>
+        <w:br w:type="textWrapping"/>
+      </w:r>
+      <w:r>
+        <w:t xml:space="preserve">Favourite, and advance himſelf not only above</w:t>
+      </w:r>
+      <w:r>
+        <w:br w:type="textWrapping"/>
+      </w:r>
+      <w:r>
+        <w:t xml:space="preserve">his Merit, but all Mankind ; is both</w:t>
       </w:r>
       <w:r>
         <w:t xml:space="preserve"> </w:t>
@@ -2514,10 +2502,7 @@
         <w:t xml:space="preserve">Damon</w:t>
       </w:r>
       <w:r>
-        <w:t xml:space="preserve">/</w:t>
-      </w:r>
-      <w:r>
-        <w:t xml:space="preserve"> </w:t>
+        <w:br w:type="textWrapping"/>
       </w:r>
       <w:r>
         <w:t xml:space="preserve">and</w:t>
@@ -2535,7 +2520,10 @@
         <w:t xml:space="preserve"> </w:t>
       </w:r>
       <w:r>
-        <w:t xml:space="preserve">to his own dear ſelf, and values his/</w:t>
+        <w:t xml:space="preserve">to his own dear ſelf, and values his</w:t>
+      </w:r>
+      <w:r>
+        <w:br w:type="textWrapping"/>
       </w:r>
     </w:p>
     <w:p>
@@ -2550,154 +2538,154 @@
         <w:pStyle w:val="FirstParagraph"/>
       </w:pPr>
       <w:r>
-        <w:t xml:space="preserve">Crony above his Soul. He gives Place to no/</w:t>
-      </w:r>
-      <w:r>
-        <w:t xml:space="preserve"> </w:t>
-      </w:r>
-      <w:r>
-        <w:t xml:space="preserve">Man but himſelf, and that with very great/</w:t>
-      </w:r>
-      <w:r>
-        <w:t xml:space="preserve"> </w:t>
-      </w:r>
-      <w:r>
-        <w:t xml:space="preserve">Diſtance to all others, whom he eſteems not/</w:t>
-      </w:r>
-      <w:r>
-        <w:t xml:space="preserve"> </w:t>
-      </w:r>
-      <w:r>
-        <w:t xml:space="preserve">worthy to approach him. He believes what-/</w:t>
-      </w:r>
-      <w:r>
-        <w:t xml:space="preserve"> </w:t>
-      </w:r>
-      <w:r>
-        <w:t xml:space="preserve">ſoever he has receives a Value in being his ;/</w:t>
-      </w:r>
-      <w:r>
-        <w:t xml:space="preserve"> </w:t>
-      </w:r>
-      <w:r>
-        <w:t xml:space="preserve">as a Horſe in a Nobleman's Stable will bear a/</w:t>
-      </w:r>
-      <w:r>
-        <w:t xml:space="preserve"> </w:t>
-      </w:r>
-      <w:r>
-        <w:t xml:space="preserve">greater Price than in a common Market. He/</w:t>
-      </w:r>
-      <w:r>
-        <w:t xml:space="preserve"> </w:t>
-      </w:r>
-      <w:r>
-        <w:t xml:space="preserve">is ſo proud, that he is as hard to be acquainted with/</w:t>
-      </w:r>
-      <w:r>
-        <w:t xml:space="preserve"> </w:t>
-      </w:r>
-      <w:r>
-        <w:t xml:space="preserve">himſelf as with others ; for he is very/</w:t>
-      </w:r>
-      <w:r>
-        <w:t xml:space="preserve"> </w:t>
-      </w:r>
-      <w:r>
-        <w:t xml:space="preserve">apt to forget who he is, and knows himſelf/</w:t>
-      </w:r>
-      <w:r>
-        <w:t xml:space="preserve"> </w:t>
-      </w:r>
-      <w:r>
-        <w:t xml:space="preserve">only ſuperficially ; therefore he treats himſelf/</w:t>
-      </w:r>
-      <w:r>
-        <w:t xml:space="preserve"> </w:t>
-      </w:r>
-      <w:r>
-        <w:t xml:space="preserve">civilly as a ſtranger with Ceremony and Com-/</w:t>
-      </w:r>
-      <w:r>
-        <w:t xml:space="preserve"> </w:t>
-      </w:r>
-      <w:r>
-        <w:t xml:space="preserve">pliment, but admist of no Privacy. He ſtrives/</w:t>
-      </w:r>
-      <w:r>
-        <w:t xml:space="preserve"> </w:t>
-      </w:r>
-      <w:r>
-        <w:t xml:space="preserve">to look bigger than himſelf, as well as others,/</w:t>
-      </w:r>
-      <w:r>
-        <w:t xml:space="preserve"> </w:t>
-      </w:r>
-      <w:r>
-        <w:t xml:space="preserve">and is no better than his own Paraſite and/</w:t>
-      </w:r>
-      <w:r>
-        <w:t xml:space="preserve"> </w:t>
-      </w:r>
-      <w:r>
-        <w:t xml:space="preserve">Flatterer. A little Flood will make a ſhallow/</w:t>
-      </w:r>
-      <w:r>
-        <w:t xml:space="preserve"> </w:t>
-      </w:r>
-      <w:r>
-        <w:t xml:space="preserve">Torrent ſwell above its Banks, and rage, and/</w:t>
-      </w:r>
-      <w:r>
-        <w:t xml:space="preserve"> </w:t>
-      </w:r>
-      <w:r>
-        <w:t xml:space="preserve">foam, and yield a roaring Noiſe, while a deep/</w:t>
-      </w:r>
-      <w:r>
-        <w:t xml:space="preserve"> </w:t>
-      </w:r>
-      <w:r>
-        <w:t xml:space="preserve">ſilent Stream glides quietly on. So a vain-/</w:t>
-      </w:r>
-      <w:r>
-        <w:t xml:space="preserve"> </w:t>
-      </w:r>
-      <w:r>
-        <w:t xml:space="preserve">glorious inſolent proud Man ſells with a little/</w:t>
-      </w:r>
-      <w:r>
-        <w:t xml:space="preserve"> </w:t>
-      </w:r>
-      <w:r>
-        <w:t xml:space="preserve">frail Proſperity, grows big and loud, and over-/</w:t>
-      </w:r>
-      <w:r>
-        <w:t xml:space="preserve"> </w:t>
-      </w:r>
-      <w:r>
-        <w:t xml:space="preserve">flows his Bounds, and when he ſinks, leaves/</w:t>
-      </w:r>
-      <w:r>
-        <w:t xml:space="preserve"> </w:t>
-      </w:r>
-      <w:r>
-        <w:t xml:space="preserve">Mud and Dirt behind him. His Carriage is/</w:t>
-      </w:r>
-      <w:r>
-        <w:t xml:space="preserve"> </w:t>
-      </w:r>
-      <w:r>
-        <w:t xml:space="preserve">as glorious and haughty, as if he were advan-/</w:t>
-      </w:r>
-      <w:r>
-        <w:t xml:space="preserve"> </w:t>
-      </w:r>
-      <w:r>
-        <w:t xml:space="preserve">ced upon Men's Shoulders, or tumbled over/</w:t>
-      </w:r>
-      <w:r>
-        <w:t xml:space="preserve"> </w:t>
+        <w:t xml:space="preserve">Crony above his Soul. He gives Place to no</w:t>
+      </w:r>
+      <w:r>
+        <w:br w:type="textWrapping"/>
+      </w:r>
+      <w:r>
+        <w:t xml:space="preserve">Man but himſelf, and that with very great</w:t>
+      </w:r>
+      <w:r>
+        <w:br w:type="textWrapping"/>
+      </w:r>
+      <w:r>
+        <w:t xml:space="preserve">Diſtance to all others, whom he eſteems not</w:t>
+      </w:r>
+      <w:r>
+        <w:br w:type="textWrapping"/>
+      </w:r>
+      <w:r>
+        <w:t xml:space="preserve">worthy to approach him. He believes what-</w:t>
+      </w:r>
+      <w:r>
+        <w:br w:type="textWrapping"/>
+      </w:r>
+      <w:r>
+        <w:t xml:space="preserve">ſoever he has receives a Value in being his ;</w:t>
+      </w:r>
+      <w:r>
+        <w:br w:type="textWrapping"/>
+      </w:r>
+      <w:r>
+        <w:t xml:space="preserve">as a Horſe in a Nobleman’s Stable will bear a</w:t>
+      </w:r>
+      <w:r>
+        <w:br w:type="textWrapping"/>
+      </w:r>
+      <w:r>
+        <w:t xml:space="preserve">greater Price than in a common Market. He</w:t>
+      </w:r>
+      <w:r>
+        <w:br w:type="textWrapping"/>
+      </w:r>
+      <w:r>
+        <w:t xml:space="preserve">is ſo proud, that he is as hard to be acquainted</w:t>
+      </w:r>
+      <w:r>
+        <w:br w:type="textWrapping"/>
+      </w:r>
+      <w:r>
+        <w:t xml:space="preserve">with himſelf as with others ; for he is very</w:t>
+      </w:r>
+      <w:r>
+        <w:br w:type="textWrapping"/>
+      </w:r>
+      <w:r>
+        <w:t xml:space="preserve">apt to forget who he is, and knows himſelf</w:t>
+      </w:r>
+      <w:r>
+        <w:br w:type="textWrapping"/>
+      </w:r>
+      <w:r>
+        <w:t xml:space="preserve">only ſuperficially ; therefore he treats himſelf</w:t>
+      </w:r>
+      <w:r>
+        <w:br w:type="textWrapping"/>
+      </w:r>
+      <w:r>
+        <w:t xml:space="preserve">civilly as a ſtranger with Ceremony and Com-</w:t>
+      </w:r>
+      <w:r>
+        <w:br w:type="textWrapping"/>
+      </w:r>
+      <w:r>
+        <w:t xml:space="preserve">pliment, but admits of no Privacy. He ſtrives</w:t>
+      </w:r>
+      <w:r>
+        <w:br w:type="textWrapping"/>
+      </w:r>
+      <w:r>
+        <w:t xml:space="preserve">to look bigger than himſelf, as well as others,</w:t>
+      </w:r>
+      <w:r>
+        <w:br w:type="textWrapping"/>
+      </w:r>
+      <w:r>
+        <w:t xml:space="preserve">and is no better than his own Paraſite and</w:t>
+      </w:r>
+      <w:r>
+        <w:br w:type="textWrapping"/>
+      </w:r>
+      <w:r>
+        <w:t xml:space="preserve">Flatterer. A little Flood will make a ſhallow</w:t>
+      </w:r>
+      <w:r>
+        <w:br w:type="textWrapping"/>
+      </w:r>
+      <w:r>
+        <w:t xml:space="preserve">Torrent ſwell above its Banks, and rage, and</w:t>
+      </w:r>
+      <w:r>
+        <w:br w:type="textWrapping"/>
+      </w:r>
+      <w:r>
+        <w:t xml:space="preserve">foam, and yield a roaring Noiſe, while a deep</w:t>
+      </w:r>
+      <w:r>
+        <w:br w:type="textWrapping"/>
+      </w:r>
+      <w:r>
+        <w:t xml:space="preserve">ſilent Stream glides quietly on. So a vain-</w:t>
+      </w:r>
+      <w:r>
+        <w:br w:type="textWrapping"/>
+      </w:r>
+      <w:r>
+        <w:t xml:space="preserve">glorious inſolent proud Man ſwells with a little</w:t>
+      </w:r>
+      <w:r>
+        <w:br w:type="textWrapping"/>
+      </w:r>
+      <w:r>
+        <w:t xml:space="preserve">frail Proſperity, grows big and loud, and over-</w:t>
+      </w:r>
+      <w:r>
+        <w:br w:type="textWrapping"/>
+      </w:r>
+      <w:r>
+        <w:t xml:space="preserve">flows his Bounds, and when he ſinks, leaves</w:t>
+      </w:r>
+      <w:r>
+        <w:br w:type="textWrapping"/>
+      </w:r>
+      <w:r>
+        <w:t xml:space="preserve">Mud and Dirt behind him. His Carriage is</w:t>
+      </w:r>
+      <w:r>
+        <w:br w:type="textWrapping"/>
+      </w:r>
+      <w:r>
+        <w:t xml:space="preserve">as glorious and haughty, as if he were advan-</w:t>
+      </w:r>
+      <w:r>
+        <w:br w:type="textWrapping"/>
+      </w:r>
+      <w:r>
+        <w:t xml:space="preserve">ced upon Men’s Shoulders, or tumbled over</w:t>
+      </w:r>
+      <w:r>
+        <w:br w:type="textWrapping"/>
       </w:r>
       <w:r>
         <w:t xml:space="preserve">their Heads like Knipperdolling. He fancies/</w:t>
@@ -2715,67 +2703,70 @@
         <w:pStyle w:val="FirstParagraph"/>
       </w:pPr>
       <w:r>
-        <w:t xml:space="preserve">himſelf a Coloſſe, and ſo he is, for his Head/</w:t>
-      </w:r>
-      <w:r>
-        <w:t xml:space="preserve"> </w:t>
-      </w:r>
-      <w:r>
-        <w:t xml:space="preserve">holds no Proportion to his Body, and his foun-/</w:t>
-      </w:r>
-      <w:r>
-        <w:t xml:space="preserve"> </w:t>
-      </w:r>
-      <w:r>
-        <w:t xml:space="preserve">dation is leſſer than his upper Stories. We/</w:t>
-      </w:r>
-      <w:r>
-        <w:t xml:space="preserve"> </w:t>
-      </w:r>
-      <w:r>
-        <w:t xml:space="preserve">can naturally take no view of our ſelves, un-/</w:t>
-      </w:r>
-      <w:r>
-        <w:t xml:space="preserve"> </w:t>
-      </w:r>
-      <w:r>
-        <w:t xml:space="preserve">leſs we look downwards, to teach us how/</w:t>
-      </w:r>
-      <w:r>
-        <w:t xml:space="preserve"> </w:t>
-      </w:r>
-      <w:r>
-        <w:t xml:space="preserve">humble Admirers we ought to be of our own/</w:t>
-      </w:r>
-      <w:r>
-        <w:t xml:space="preserve"> </w:t>
-      </w:r>
-      <w:r>
-        <w:t xml:space="preserve">Values. The ſlighter and leſs ſolid his Mate-/</w:t>
-      </w:r>
-      <w:r>
-        <w:t xml:space="preserve"> </w:t>
-      </w:r>
-      <w:r>
-        <w:t xml:space="preserve">rials are, the more Room they take up, and/</w:t>
-      </w:r>
-      <w:r>
-        <w:t xml:space="preserve"> </w:t>
-      </w:r>
-      <w:r>
-        <w:t xml:space="preserve">make him ſwell the bigger ; as Feathers and/</w:t>
-      </w:r>
-      <w:r>
-        <w:t xml:space="preserve"> </w:t>
-      </w:r>
-      <w:r>
-        <w:t xml:space="preserve">Cotton will ſtuff Cuſhions better than Things/</w:t>
-      </w:r>
-      <w:r>
-        <w:t xml:space="preserve"> </w:t>
-      </w:r>
-      <w:r>
-        <w:t xml:space="preserve">of more cloſe and ſolid Parts./</w:t>
+        <w:t xml:space="preserve">himſelf a Coloſſe, and ſo he is, for his Head</w:t>
+      </w:r>
+      <w:r>
+        <w:br w:type="textWrapping"/>
+      </w:r>
+      <w:r>
+        <w:t xml:space="preserve">holds no Proportion to his Body, and his foun-</w:t>
+      </w:r>
+      <w:r>
+        <w:br w:type="textWrapping"/>
+      </w:r>
+      <w:r>
+        <w:t xml:space="preserve">dation is leſſer than his upper Stories. We</w:t>
+      </w:r>
+      <w:r>
+        <w:br w:type="textWrapping"/>
+      </w:r>
+      <w:r>
+        <w:t xml:space="preserve">can naturally take no view of our ſelves, un-</w:t>
+      </w:r>
+      <w:r>
+        <w:br w:type="textWrapping"/>
+      </w:r>
+      <w:r>
+        <w:t xml:space="preserve">leſs we look downwards, to teach us how</w:t>
+      </w:r>
+      <w:r>
+        <w:br w:type="textWrapping"/>
+      </w:r>
+      <w:r>
+        <w:t xml:space="preserve">humble Admirers we ought to be of our own</w:t>
+      </w:r>
+      <w:r>
+        <w:br w:type="textWrapping"/>
+      </w:r>
+      <w:r>
+        <w:t xml:space="preserve">Values. The ſlighter and leſs ſolid his Mate-</w:t>
+      </w:r>
+      <w:r>
+        <w:br w:type="textWrapping"/>
+      </w:r>
+      <w:r>
+        <w:t xml:space="preserve">rials are, the more Room they take up, and</w:t>
+      </w:r>
+      <w:r>
+        <w:br w:type="textWrapping"/>
+      </w:r>
+      <w:r>
+        <w:t xml:space="preserve">make him ſwell the bigger ; as Feathers and</w:t>
+      </w:r>
+      <w:r>
+        <w:br w:type="textWrapping"/>
+      </w:r>
+      <w:r>
+        <w:t xml:space="preserve">Cotton will ſtuff Cuſhions better than Things</w:t>
+      </w:r>
+      <w:r>
+        <w:br w:type="textWrapping"/>
+      </w:r>
+      <w:r>
+        <w:t xml:space="preserve">of more cloſe and ſolid Parts.</w:t>
+      </w:r>
+      <w:r>
+        <w:br w:type="textWrapping"/>
       </w:r>
     </w:p>
     <w:p>
@@ -7863,8 +7854,8 @@
       <w:pPr>
         <w:pStyle w:val="Heading2"/>
       </w:pPr>
-      <w:bookmarkStart w:id="25" w:name="a-small-poet.-121"/>
-      <w:bookmarkEnd w:id="25"/>
+      <w:bookmarkStart w:id="26" w:name="a-small-poet.-121"/>
+      <w:bookmarkEnd w:id="26"/>
       <w:r>
         <w:t xml:space="preserve">A SMALL POET. 121/</w:t>
       </w:r>
@@ -8539,8 +8530,8 @@
       <w:pPr>
         <w:pStyle w:val="Heading2"/>
       </w:pPr>
-      <w:bookmarkStart w:id="26" w:name="a-small-poet.-123"/>
-      <w:bookmarkEnd w:id="26"/>
+      <w:bookmarkStart w:id="27" w:name="a-small-poet.-123"/>
+      <w:bookmarkEnd w:id="27"/>
       <w:r>
         <w:t xml:space="preserve">A SMALL POET. 123/</w:t>
       </w:r>
@@ -9230,8 +9221,8 @@
       <w:pPr>
         <w:pStyle w:val="Heading1"/>
       </w:pPr>
-      <w:bookmarkStart w:id="27" w:name="a-small-poet.-125"/>
-      <w:bookmarkEnd w:id="27"/>
+      <w:bookmarkStart w:id="28" w:name="a-small-poet.-125"/>
+      <w:bookmarkEnd w:id="28"/>
       <w:r>
         <w:t xml:space="preserve">A SMALL POEt. 125/</w:t>
       </w:r>
@@ -10191,8 +10182,8 @@
       <w:pPr>
         <w:pStyle w:val="Heading1"/>
       </w:pPr>
-      <w:bookmarkStart w:id="28" w:name="center-a-philosopher.-129"/>
-      <w:bookmarkEnd w:id="28"/>
+      <w:bookmarkStart w:id="29" w:name="center-a-philosopher.-129"/>
+      <w:bookmarkEnd w:id="29"/>
       <w:r>
         <w:t xml:space="preserve">Center A PHILOSOPHER. 129</w:t>
       </w:r>
@@ -10558,8 +10549,8 @@
       <w:pPr>
         <w:pStyle w:val="Heading1"/>
       </w:pPr>
-      <w:bookmarkStart w:id="29" w:name="center-131"/>
-      <w:bookmarkEnd w:id="29"/>
+      <w:bookmarkStart w:id="30" w:name="center-131"/>
+      <w:bookmarkEnd w:id="30"/>
       <w:r>
         <w:t xml:space="preserve">Center [ 131 ]/</w:t>
       </w:r>
@@ -11165,8 +11156,8 @@
       <w:pPr>
         <w:pStyle w:val="Heading1"/>
       </w:pPr>
-      <w:bookmarkStart w:id="30" w:name="center-a-fantastic.-133."/>
-      <w:bookmarkEnd w:id="30"/>
+      <w:bookmarkStart w:id="31" w:name="center-a-fantastic.-133."/>
+      <w:bookmarkEnd w:id="31"/>
       <w:r>
         <w:t xml:space="preserve">Center A FANTASTIC. 133.</w:t>
       </w:r>
@@ -11400,8 +11391,8 @@
       <w:pPr>
         <w:pStyle w:val="Heading1"/>
       </w:pPr>
-      <w:bookmarkStart w:id="31" w:name="center-134"/>
-      <w:bookmarkEnd w:id="31"/>
+      <w:bookmarkStart w:id="32" w:name="center-134"/>
+      <w:bookmarkEnd w:id="32"/>
       <w:r>
         <w:t xml:space="preserve">Center [134]/</w:t>
       </w:r>
@@ -11731,8 +11722,8 @@
       <w:pPr>
         <w:pStyle w:val="Heading1"/>
       </w:pPr>
-      <w:bookmarkStart w:id="32" w:name="center-a-melancholy-men.-135"/>
-      <w:bookmarkEnd w:id="32"/>
+      <w:bookmarkStart w:id="33" w:name="center-a-melancholy-men.-135"/>
+      <w:bookmarkEnd w:id="33"/>
       <w:r>
         <w:t xml:space="preserve">Center A MELANCHOLY MEN. 135/</w:t>
       </w:r>
@@ -12404,8 +12395,8 @@
       <w:pPr>
         <w:pStyle w:val="Heading1"/>
       </w:pPr>
-      <w:bookmarkStart w:id="33" w:name="center-137"/>
-      <w:bookmarkEnd w:id="33"/>
+      <w:bookmarkStart w:id="34" w:name="center-137"/>
+      <w:bookmarkEnd w:id="34"/>
       <w:r>
         <w:t xml:space="preserve">Center [137]/</w:t>
       </w:r>
@@ -13071,8 +13062,8 @@
       <w:pPr>
         <w:pStyle w:val="Heading1"/>
       </w:pPr>
-      <w:bookmarkStart w:id="34" w:name="center-an-haranguer.-justifyleft-139"/>
-      <w:bookmarkEnd w:id="34"/>
+      <w:bookmarkStart w:id="35" w:name="center-an-haranguer.-justifyleft-139"/>
+      <w:bookmarkEnd w:id="35"/>
       <w:r>
         <w:t xml:space="preserve">Center AN HARANGUER. #Justifyleft 139/</w:t>
       </w:r>
@@ -13573,8 +13564,8 @@
       <w:pPr>
         <w:pStyle w:val="Heading1"/>
       </w:pPr>
-      <w:bookmarkStart w:id="35" w:name="center-141"/>
-      <w:bookmarkEnd w:id="35"/>
+      <w:bookmarkStart w:id="36" w:name="center-141"/>
+      <w:bookmarkEnd w:id="36"/>
       <w:r>
         <w:t xml:space="preserve">Center [ 141 ]/</w:t>
       </w:r>
@@ -13634,7 +13625,7 @@
       <w:r>
         <w:t xml:space="preserve"> </w:t>
       </w:r>
-      <w:hyperlink r:id="rId36">
+      <w:hyperlink r:id="rId37">
         <w:r>
           <w:rPr>
             <w:rStyle w:val="Hyperlink"/>
@@ -14281,8 +14272,8 @@
       <w:pPr>
         <w:pStyle w:val="Heading1"/>
       </w:pPr>
-      <w:bookmarkStart w:id="37" w:name="center-a-popish-priest.-left-143"/>
-      <w:bookmarkEnd w:id="37"/>
+      <w:bookmarkStart w:id="38" w:name="center-a-popish-priest.-left-143"/>
+      <w:bookmarkEnd w:id="38"/>
       <w:r>
         <w:t xml:space="preserve">Center A POPISH PRIEST. #Left 143/</w:t>
       </w:r>
@@ -14519,8 +14510,8 @@
       <w:pPr>
         <w:pStyle w:val="Heading1"/>
       </w:pPr>
-      <w:bookmarkStart w:id="38" w:name="center-144"/>
-      <w:bookmarkEnd w:id="38"/>
+      <w:bookmarkStart w:id="39" w:name="center-144"/>
+      <w:bookmarkEnd w:id="39"/>
       <w:r>
         <w:t xml:space="preserve">center [144]/</w:t>
       </w:r>
@@ -14817,8 +14808,8 @@
       <w:pPr>
         <w:pStyle w:val="Heading1"/>
       </w:pPr>
-      <w:bookmarkStart w:id="39" w:name="center-a-traveller.-justify-left-145"/>
-      <w:bookmarkEnd w:id="39"/>
+      <w:bookmarkStart w:id="40" w:name="center-a-traveller.-justify-left-145"/>
+      <w:bookmarkEnd w:id="40"/>
       <w:r>
         <w:t xml:space="preserve">center A TRAVELLER. #justify left 145/</w:t>
       </w:r>
@@ -15394,8 +15385,8 @@
       <w:pPr>
         <w:pStyle w:val="Heading1"/>
       </w:pPr>
-      <w:bookmarkStart w:id="40" w:name="center-147"/>
-      <w:bookmarkEnd w:id="40"/>
+      <w:bookmarkStart w:id="41" w:name="center-147"/>
+      <w:bookmarkEnd w:id="41"/>
       <w:r>
         <w:t xml:space="preserve">Center [147]/</w:t>
       </w:r>
@@ -16055,8 +16046,8 @@
       <w:pPr>
         <w:pStyle w:val="Heading1"/>
       </w:pPr>
-      <w:bookmarkStart w:id="41" w:name="center-a-catholic.-justifyleft-149"/>
-      <w:bookmarkEnd w:id="41"/>
+      <w:bookmarkStart w:id="42" w:name="center-a-catholic.-justifyleft-149"/>
+      <w:bookmarkEnd w:id="42"/>
       <w:r>
         <w:t xml:space="preserve">Center A CATHOLIC. #JustifyLeft 149/</w:t>
       </w:r>
@@ -16227,8 +16218,8 @@
       <w:pPr>
         <w:pStyle w:val="Heading1"/>
       </w:pPr>
-      <w:bookmarkStart w:id="42" w:name="center-150"/>
-      <w:bookmarkEnd w:id="42"/>
+      <w:bookmarkStart w:id="43" w:name="center-150"/>
+      <w:bookmarkEnd w:id="43"/>
       <w:r>
         <w:t xml:space="preserve">Center [ 150 ]/</w:t>
       </w:r>
@@ -16510,8 +16501,8 @@
       <w:pPr>
         <w:pStyle w:val="Heading1"/>
       </w:pPr>
-      <w:bookmarkStart w:id="43" w:name="center-a-curious-man.-151"/>
-      <w:bookmarkEnd w:id="43"/>
+      <w:bookmarkStart w:id="44" w:name="center-a-curious-man.-151"/>
+      <w:bookmarkEnd w:id="44"/>
       <w:r>
         <w:t xml:space="preserve">Center A CURIOUS MAN. 151/</w:t>
       </w:r>
@@ -19078,8 +19069,8 @@
       <w:pPr>
         <w:pStyle w:val="Heading1"/>
       </w:pPr>
-      <w:bookmarkStart w:id="44" w:name="an-alderman"/>
-      <w:bookmarkEnd w:id="44"/>
+      <w:bookmarkStart w:id="45" w:name="an-alderman"/>
+      <w:bookmarkEnd w:id="45"/>
       <w:r>
         <w:t xml:space="preserve">AN</w:t>
       </w:r>
@@ -19579,8 +19570,377 @@
       <w:pPr>
         <w:pStyle w:val="Heading1"/>
       </w:pPr>
-      <w:bookmarkStart w:id="45" w:name="a-ribald"/>
-      <w:bookmarkEnd w:id="45"/>
+      <w:bookmarkStart w:id="46" w:name="a-bankrupt"/>
+      <w:bookmarkEnd w:id="46"/>
+      <w:r>
+        <w:t xml:space="preserve">A</w:t>
+      </w:r>
+      <w:r>
+        <w:br w:type="textWrapping"/>
+      </w:r>
+      <w:r>
+        <w:t xml:space="preserve">BANKRUPT</w:t>
+      </w:r>
+    </w:p>
+    <w:p>
+      <w:pPr>
+        <w:pStyle w:val="FirstParagraph"/>
+      </w:pPr>
+      <w:r>
+        <w:t xml:space="preserve">I</w:t>
+      </w:r>
+      <w:r>
+        <w:rPr>
+          <w:vertAlign w:val="superscript"/>
+        </w:rPr>
+        <w:t xml:space="preserve">2</w:t>
+      </w:r>
+      <w:r>
+        <w:t xml:space="preserve">S made by breaking, as a Bird is hatched</w:t>
+      </w:r>
+      <w:r>
+        <w:br w:type="textWrapping"/>
+      </w:r>
+      <w:r>
+        <w:t xml:space="preserve">by breaking the Shell, for he gains more</w:t>
+      </w:r>
+      <w:r>
+        <w:br w:type="textWrapping"/>
+      </w:r>
+      <w:r>
+        <w:t xml:space="preserve">by giving over his Trade, than ever he did by</w:t>
+      </w:r>
+      <w:r>
+        <w:br w:type="textWrapping"/>
+      </w:r>
+      <w:r>
+        <w:t xml:space="preserve">dealing in it. He drives a Trade, as</w:t>
+      </w:r>
+      <w:r>
+        <w:t xml:space="preserve"> </w:t>
+      </w:r>
+      <w:r>
+        <w:rPr>
+          <w:i/>
+        </w:rPr>
+        <w:t xml:space="preserve">Oliver</w:t>
+      </w:r>
+      <w:r>
+        <w:br w:type="textWrapping"/>
+      </w:r>
+      <w:r>
+        <w:rPr>
+          <w:i/>
+        </w:rPr>
+        <w:t xml:space="preserve">Cromwel</w:t>
+      </w:r>
+      <w:r>
+        <w:t xml:space="preserve"> </w:t>
+      </w:r>
+      <w:r>
+        <w:t xml:space="preserve">did a Coach, till it broke in Pieces.</w:t>
+      </w:r>
+      <w:r>
+        <w:br w:type="textWrapping"/>
+      </w:r>
+      <w:r>
+        <w:t xml:space="preserve">He is very tender and careful in preſerving</w:t>
+      </w:r>
+      <w:r>
+        <w:br w:type="textWrapping"/>
+      </w:r>
+      <w:r>
+        <w:t xml:space="preserve">his Credit, and keeps it as methodically as a</w:t>
+      </w:r>
+      <w:r>
+        <w:br w:type="textWrapping"/>
+      </w:r>
+      <w:r>
+        <w:t xml:space="preserve">Race-nag is dieted, that in the End he may</w:t>
+      </w:r>
+      <w:r>
+        <w:br w:type="textWrapping"/>
+      </w:r>
+      <w:r>
+        <w:t xml:space="preserve">run away with it: for he observes a punctual</w:t>
+      </w:r>
+      <w:r>
+        <w:br w:type="textWrapping"/>
+      </w:r>
+      <w:r>
+        <w:t xml:space="preserve">Curioſity in performing his Word, until he</w:t>
+      </w:r>
+      <w:r>
+        <w:br w:type="textWrapping"/>
+      </w:r>
+      <w:r>
+        <w:t xml:space="preserve">has improved his Credit as far as it can go ;</w:t>
+      </w:r>
+      <w:r>
+        <w:br w:type="textWrapping"/>
+      </w:r>
+      <w:r>
+        <w:t xml:space="preserve">and then he has catched the Fiſh, and throws</w:t>
+      </w:r>
+      <w:r>
+        <w:br w:type="textWrapping"/>
+      </w:r>
+      <w:r>
+        <w:t xml:space="preserve">away the Net ; as a Butcher, when he has fed</w:t>
+      </w:r>
+      <w:r>
+        <w:br w:type="textWrapping"/>
+      </w:r>
+      <w:r>
+        <w:t xml:space="preserve">his Beaſt as fat as it can grow, cuts the Throat</w:t>
+      </w:r>
+      <w:r>
+        <w:br w:type="textWrapping"/>
+      </w:r>
+    </w:p>
+    <w:p>
+      <w:r>
+        <w:pict>
+          <v:rect style="width:0;height:1.5pt" o:hralign="center" o:hrstd="t" o:hr="t"/>
+        </w:pict>
+      </w:r>
+    </w:p>
+    <w:p>
+      <w:pPr>
+        <w:pStyle w:val="FirstParagraph"/>
+      </w:pPr>
+      <w:r>
+        <w:t xml:space="preserve">of it. When he has brought his Deſign to</w:t>
+      </w:r>
+      <w:r>
+        <w:br w:type="textWrapping"/>
+      </w:r>
+      <w:r>
+        <w:t xml:space="preserve">Perfection, and diſpoſed of all his Materials,</w:t>
+      </w:r>
+      <w:r>
+        <w:br w:type="textWrapping"/>
+      </w:r>
+      <w:r>
+        <w:t xml:space="preserve">he lays his Train, like a Powder Traytor, and</w:t>
+      </w:r>
+      <w:r>
+        <w:br w:type="textWrapping"/>
+      </w:r>
+      <w:r>
+        <w:t xml:space="preserve">gets out of the way, while he blows up all</w:t>
+      </w:r>
+      <w:r>
+        <w:br w:type="textWrapping"/>
+      </w:r>
+      <w:r>
+        <w:t xml:space="preserve">thoſe that truſted him. After the Blow is</w:t>
+      </w:r>
+      <w:r>
+        <w:br w:type="textWrapping"/>
+      </w:r>
+      <w:r>
+        <w:t xml:space="preserve">given there is no Manner of Intelligence to be</w:t>
+      </w:r>
+      <w:r>
+        <w:br w:type="textWrapping"/>
+      </w:r>
+      <w:r>
+        <w:t xml:space="preserve">had of him for ſome Months, until the Rage</w:t>
+      </w:r>
+      <w:r>
+        <w:br w:type="textWrapping"/>
+      </w:r>
+      <w:r>
+        <w:t xml:space="preserve">and Fury is ſomewhat digeſted, and all Hopes</w:t>
+      </w:r>
+      <w:r>
+        <w:br w:type="textWrapping"/>
+      </w:r>
+      <w:r>
+        <w:t xml:space="preserve">vaniſhed of ever recovering any Thing of Body,</w:t>
+      </w:r>
+      <w:r>
+        <w:br w:type="textWrapping"/>
+      </w:r>
+      <w:r>
+        <w:t xml:space="preserve">or Goods, for Revenge, or Reſtitution ; and</w:t>
+      </w:r>
+      <w:r>
+        <w:br w:type="textWrapping"/>
+      </w:r>
+      <w:r>
+        <w:t xml:space="preserve">then Propoſitions of Treaty and Accommoda-</w:t>
+      </w:r>
+      <w:r>
+        <w:br w:type="textWrapping"/>
+      </w:r>
+      <w:r>
+        <w:t xml:space="preserve">tion appear, like the Sign of the</w:t>
+      </w:r>
+      <w:r>
+        <w:t xml:space="preserve"> </w:t>
+      </w:r>
+      <w:r>
+        <w:rPr>
+          <w:i/>
+        </w:rPr>
+        <w:t xml:space="preserve">Hand and Pen</w:t>
+      </w:r>
+      <w:r>
+        <w:br w:type="textWrapping"/>
+      </w:r>
+      <w:r>
+        <w:t xml:space="preserve">out of the Clouds, with Conditions more un-</w:t>
+      </w:r>
+      <w:r>
+        <w:br w:type="textWrapping"/>
+      </w:r>
+      <w:r>
+        <w:t xml:space="preserve">reaſonable than Thieves are wont to demand</w:t>
+      </w:r>
+      <w:r>
+        <w:br w:type="textWrapping"/>
+      </w:r>
+      <w:r>
+        <w:t xml:space="preserve">for Reſtitution of ſtolen Goods. He ſhoots</w:t>
+      </w:r>
+      <w:r>
+        <w:br w:type="textWrapping"/>
+      </w:r>
+      <w:r>
+        <w:t xml:space="preserve">like a Fowler at a whole Flock of Geeſe at</w:t>
+      </w:r>
+      <w:r>
+        <w:br w:type="textWrapping"/>
+      </w:r>
+      <w:r>
+        <w:t xml:space="preserve">once, and ſtalks with his Horſe to come as near</w:t>
+      </w:r>
+      <w:r>
+        <w:br w:type="textWrapping"/>
+      </w:r>
+      <w:r>
+        <w:t xml:space="preserve">as poſſibly he can without being perceived by</w:t>
+      </w:r>
+      <w:r>
+        <w:br w:type="textWrapping"/>
+      </w:r>
+      <w:r>
+        <w:t xml:space="preserve">any one, or giving the leaſt Suſpicion of his</w:t>
+      </w:r>
+      <w:r>
+        <w:br w:type="textWrapping"/>
+      </w:r>
+      <w:r>
+        <w:t xml:space="preserve">Deſign, until it is too late to prevent it ; and</w:t>
+      </w:r>
+      <w:r>
+        <w:br w:type="textWrapping"/>
+      </w:r>
+      <w:r>
+        <w:t xml:space="preserve">then he flies from them, as they ſhould have</w:t>
+      </w:r>
+      <w:r>
+        <w:br w:type="textWrapping"/>
+      </w:r>
+      <w:r>
+        <w:t xml:space="preserve">done before from him. His Way is ſo com-</w:t>
+      </w:r>
+      <w:r>
+        <w:br w:type="textWrapping"/>
+      </w:r>
+      <w:r>
+        <w:t xml:space="preserve">monly uſed in the City, that he robs in a Road,</w:t>
+      </w:r>
+      <w:r>
+        <w:br w:type="textWrapping"/>
+      </w:r>
+      <w:r>
+        <w:t xml:space="preserve">like a Highwayman, and yet they will never</w:t>
+      </w:r>
+      <w:r>
+        <w:br w:type="textWrapping"/>
+      </w:r>
+      <w:r>
+        <w:t xml:space="preserve">arrive at Wit enough to avoid it ; for it is done</w:t>
+      </w:r>
+      <w:r>
+        <w:br w:type="textWrapping"/>
+      </w:r>
+    </w:p>
+    <w:p>
+      <w:r>
+        <w:pict>
+          <v:rect style="width:0;height:1.5pt" o:hralign="center" o:hrstd="t" o:hr="t"/>
+        </w:pict>
+      </w:r>
+    </w:p>
+    <w:p>
+      <w:pPr>
+        <w:pStyle w:val="FirstParagraph"/>
+      </w:pPr>
+      <w:r>
+        <w:t xml:space="preserve">upon Surpriſe ; and as Thieves are commonly</w:t>
+      </w:r>
+      <w:r>
+        <w:br w:type="textWrapping"/>
+      </w:r>
+      <w:r>
+        <w:t xml:space="preserve">better mounted than thoſe they rob, he very</w:t>
+      </w:r>
+      <w:r>
+        <w:br w:type="textWrapping"/>
+      </w:r>
+      <w:r>
+        <w:t xml:space="preserve">eaſily makes his Eſcape, and flies beyond Per-</w:t>
+      </w:r>
+      <w:r>
+        <w:br w:type="textWrapping"/>
+      </w:r>
+      <w:r>
+        <w:t xml:space="preserve">ſuit of Huon-cries, and there is no Poſſibility</w:t>
+      </w:r>
+      <w:r>
+        <w:br w:type="textWrapping"/>
+      </w:r>
+      <w:r>
+        <w:t xml:space="preserve">of overtaking him.</w:t>
+      </w:r>
+      <w:r>
+        <w:br w:type="textWrapping"/>
+      </w:r>
+    </w:p>
+    <w:p>
+      <w:r>
+        <w:pict>
+          <v:rect style="width:0;height:1.5pt" o:hralign="center" o:hrstd="t" o:hr="t"/>
+        </w:pict>
+      </w:r>
+    </w:p>
+    <w:p>
+      <w:pPr>
+        <w:pStyle w:val="FirstParagraph"/>
+      </w:pPr>
+      <w:r>
+        <w:t xml:space="preserve">[</w:t>
+      </w:r>
+      <w:r>
+        <w:rPr>
+          <w:i/>
+        </w:rPr>
+        <w:t xml:space="preserve">double rule</w:t>
+      </w:r>
+      <w:r>
+        <w:t xml:space="preserve">]</w:t>
+      </w:r>
+    </w:p>
+    <w:p>
+      <w:pPr>
+        <w:pStyle w:val="Heading1"/>
+      </w:pPr>
+      <w:bookmarkStart w:id="47" w:name="a-ribald"/>
+      <w:bookmarkEnd w:id="47"/>
       <w:r>
         <w:t xml:space="preserve">A</w:t>
       </w:r>
@@ -20192,7 +20552,7 @@
     </w:lvl>
   </w:abstractNum>
   <w:abstractNum w:abstractNumId="990">
-    <w:nsid w:val="afd4abec"/>
+    <w:nsid w:val="ee5a4e4b"/>
     <w:multiLevelType w:val="multilevel"/>
     <w:lvl w:ilvl="0">
       <w:numFmt w:val="bullet"/>

</xml_diff>

<commit_message>
proofreading, A Lover, rebuild
</commit_message>
<xml_diff>
--- a/complete/text.docx
+++ b/complete/text.docx
@@ -2787,44 +2787,32 @@
         <w:rPr>
           <w:i/>
         </w:rPr>
-        <w:t xml:space="preserve">two rules</w:t>
-      </w:r>
-      <w:r>
-        <w:t xml:space="preserve">]/</w:t>
-      </w:r>
-      <w:r>
-        <w:t xml:space="preserve"> </w:t>
-      </w:r>
-      <w:r>
-        <w:t xml:space="preserve">/</w:t>
-      </w:r>
-      <w:r>
-        <w:t xml:space="preserve"> </w:t>
-      </w:r>
-      <w:r>
-        <w:t xml:space="preserve">#A</w:t>
-      </w:r>
-      <w:r>
-        <w:t xml:space="preserve"> </w:t>
-      </w:r>
-      <w:r>
-        <w:t xml:space="preserve">#FIFTH-MONARCHY-MAN/</w:t>
-      </w:r>
-      <w:r>
-        <w:t xml:space="preserve"> </w:t>
-      </w:r>
-      <w:r>
-        <w:t xml:space="preserve">/</w:t>
-      </w:r>
-      <w:r>
-        <w:t xml:space="preserve"> </w:t>
-      </w:r>
-      <w:r>
-        <w:t xml:space="preserve">/</w:t>
-      </w:r>
-      <w:r>
-        <w:t xml:space="preserve"> </w:t>
-      </w:r>
+        <w:t xml:space="preserve">double rule</w:t>
+      </w:r>
+      <w:r>
+        <w:t xml:space="preserve">]</w:t>
+      </w:r>
+    </w:p>
+    <w:p>
+      <w:pPr>
+        <w:pStyle w:val="Heading1"/>
+      </w:pPr>
+      <w:bookmarkStart w:id="26" w:name="a-fifth-monarchy-man"/>
+      <w:bookmarkEnd w:id="26"/>
+      <w:r>
+        <w:t xml:space="preserve">A</w:t>
+      </w:r>
+      <w:r>
+        <w:br w:type="textWrapping"/>
+      </w:r>
+      <w:r>
+        <w:t xml:space="preserve">#FIFTH-MONARCHY-MAN</w:t>
+      </w:r>
+    </w:p>
+    <w:p>
+      <w:pPr>
+        <w:pStyle w:val="FirstParagraph"/>
+      </w:pPr>
       <w:r>
         <w:t xml:space="preserve">I</w:t>
       </w:r>
@@ -2835,43 +2823,34 @@
         <w:t xml:space="preserve">2</w:t>
       </w:r>
       <w:r>
-        <w:rPr>
-          <w:smallCaps/>
-        </w:rPr>
-        <w:t xml:space="preserve">S</w:t>
-      </w:r>
-      <w:r>
-        <w:t xml:space="preserve"> </w:t>
-      </w:r>
-      <w:r>
-        <w:t xml:space="preserve">one, that is not contented to be a Privy-/</w:t>
-      </w:r>
-      <w:r>
-        <w:t xml:space="preserve"> </w:t>
-      </w:r>
-      <w:r>
-        <w:t xml:space="preserve">Counſellor of the Kingdom of Heave, but/</w:t>
-      </w:r>
-      <w:r>
-        <w:t xml:space="preserve"> </w:t>
-      </w:r>
-      <w:r>
-        <w:t xml:space="preserve">would fain be a Miniſter of State of this World,/</w:t>
-      </w:r>
-      <w:r>
-        <w:t xml:space="preserve"> </w:t>
-      </w:r>
-      <w:r>
-        <w:t xml:space="preserve">and tranſlate the Kingdom of Heaven to the/</w:t>
-      </w:r>
-      <w:r>
-        <w:t xml:space="preserve"> </w:t>
-      </w:r>
-      <w:r>
-        <w:t xml:space="preserve">Kingdom of Earth. His Deſign is to make/</w:t>
-      </w:r>
-      <w:r>
-        <w:t xml:space="preserve"> </w:t>
+        <w:t xml:space="preserve">S one, that is not contented to be a Privy-</w:t>
+      </w:r>
+      <w:r>
+        <w:br w:type="textWrapping"/>
+      </w:r>
+      <w:r>
+        <w:t xml:space="preserve">Counſellor of the Kingdom of Heaven, but</w:t>
+      </w:r>
+      <w:r>
+        <w:br w:type="textWrapping"/>
+      </w:r>
+      <w:r>
+        <w:t xml:space="preserve">would fain be a Miniſter of State of this World,</w:t>
+      </w:r>
+      <w:r>
+        <w:br w:type="textWrapping"/>
+      </w:r>
+      <w:r>
+        <w:t xml:space="preserve">and tranſlate the Kingdom of Heaven to the</w:t>
+      </w:r>
+      <w:r>
+        <w:br w:type="textWrapping"/>
+      </w:r>
+      <w:r>
+        <w:t xml:space="preserve">Kingdom of Earth. His Deſign is to make</w:t>
+      </w:r>
+      <w:r>
+        <w:br w:type="textWrapping"/>
       </w:r>
       <w:r>
         <w:rPr>
@@ -2898,34 +2877,34 @@
         <w:t xml:space="preserve"> </w:t>
       </w:r>
       <w:r>
-        <w:t xml:space="preserve">did,/</w:t>
-      </w:r>
-      <w:r>
-        <w:t xml:space="preserve"> </w:t>
-      </w:r>
-      <w:r>
-        <w:t xml:space="preserve">only to abuſe and crucify him, that he might/</w:t>
-      </w:r>
-      <w:r>
-        <w:t xml:space="preserve"> </w:t>
-      </w:r>
-      <w:r>
-        <w:t xml:space="preserve">ſhare his Lands and Goods, as he did his Vice-/</w:t>
-      </w:r>
-      <w:r>
-        <w:t xml:space="preserve"> </w:t>
-      </w:r>
-      <w:r>
-        <w:t xml:space="preserve">gerents here. He dreams of a Fool's Paradiſe/</w:t>
-      </w:r>
-      <w:r>
-        <w:t xml:space="preserve"> </w:t>
-      </w:r>
-      <w:r>
-        <w:t xml:space="preserve">without a Serpent in it, a golden Age all of/</w:t>
-      </w:r>
-      <w:r>
-        <w:t xml:space="preserve"> </w:t>
+        <w:t xml:space="preserve">did,</w:t>
+      </w:r>
+      <w:r>
+        <w:br w:type="textWrapping"/>
+      </w:r>
+      <w:r>
+        <w:t xml:space="preserve">only to abuſe and crucify him, that he might</w:t>
+      </w:r>
+      <w:r>
+        <w:br w:type="textWrapping"/>
+      </w:r>
+      <w:r>
+        <w:t xml:space="preserve">ſhare his Lands and Goods, as he did his Vice-</w:t>
+      </w:r>
+      <w:r>
+        <w:br w:type="textWrapping"/>
+      </w:r>
+      <w:r>
+        <w:t xml:space="preserve">gerents here. He dreams of a Fool's Paradiſe</w:t>
+      </w:r>
+      <w:r>
+        <w:br w:type="textWrapping"/>
+      </w:r>
+      <w:r>
+        <w:t xml:space="preserve">without a Serpent in it, a golden Age all of</w:t>
+      </w:r>
+      <w:r>
+        <w:br w:type="textWrapping"/>
       </w:r>
       <w:r>
         <w:t xml:space="preserve">Saints, and no Hypocrites, all</w:t>
@@ -2943,16 +2922,16 @@
         <w:t xml:space="preserve"> </w:t>
       </w:r>
       <w:r>
-        <w:t xml:space="preserve">Princes,/</w:t>
-      </w:r>
-      <w:r>
-        <w:t xml:space="preserve"> </w:t>
-      </w:r>
-      <w:r>
-        <w:t xml:space="preserve">and no Subjects but the Wicked; a Govern-/</w:t>
-      </w:r>
-      <w:r>
-        <w:t xml:space="preserve"> </w:t>
+        <w:t xml:space="preserve">Princes,</w:t>
+      </w:r>
+      <w:r>
+        <w:br w:type="textWrapping"/>
+      </w:r>
+      <w:r>
+        <w:t xml:space="preserve">and no Subjects but the Wicked ; a Govern-</w:t>
+      </w:r>
+      <w:r>
+        <w:br w:type="textWrapping"/>
       </w:r>
       <w:r>
         <w:t xml:space="preserve">ment of</w:t>
@@ -2982,22 +2961,19 @@
         <w:t xml:space="preserve">Lambert Simnel</w:t>
       </w:r>
       <w:r>
-        <w:t xml:space="preserve">/</w:t>
-      </w:r>
-      <w:r>
-        <w:t xml:space="preserve"> </w:t>
-      </w:r>
-      <w:r>
-        <w:t xml:space="preserve">Saints, where every Man, that had a Mind to it,/</w:t>
-      </w:r>
-      <w:r>
-        <w:t xml:space="preserve"> </w:t>
-      </w:r>
-      <w:r>
-        <w:t xml:space="preserve">might make himſelf a Price, and claim a/</w:t>
-      </w:r>
-      <w:r>
-        <w:t xml:space="preserve"> </w:t>
+        <w:br w:type="textWrapping"/>
+      </w:r>
+      <w:r>
+        <w:t xml:space="preserve">Saints, where every Man, that had a Mind to it,</w:t>
+      </w:r>
+      <w:r>
+        <w:br w:type="textWrapping"/>
+      </w:r>
+      <w:r>
+        <w:t xml:space="preserve">might make himſelf a Price, and claim a</w:t>
+      </w:r>
+      <w:r>
+        <w:br w:type="textWrapping"/>
       </w:r>
       <w:r>
         <w:t xml:space="preserve">Title to the Crown. He fancies a</w:t>
@@ -3009,13 +2985,10 @@
         <w:rPr>
           <w:i/>
         </w:rPr>
-        <w:t xml:space="preserve">fifth-Mo-/</w:t>
-      </w:r>
-      <w:r>
-        <w:rPr>
-          <w:i/>
-        </w:rPr>
-        <w:t xml:space="preserve"> </w:t>
+        <w:t xml:space="preserve">fifth-Mo-</w:t>
+      </w:r>
+      <w:r>
+        <w:br w:type="textWrapping"/>
       </w:r>
       <w:r>
         <w:rPr>
@@ -3027,13 +3000,16 @@
         <w:t xml:space="preserve"> </w:t>
       </w:r>
       <w:r>
-        <w:t xml:space="preserve">as the Quinteſſence of all Governments,/</w:t>
-      </w:r>
-      <w:r>
-        <w:t xml:space="preserve"> </w:t>
-      </w:r>
-      <w:r>
-        <w:t xml:space="preserve">abſtracted from all Matter, and conſiſting/</w:t>
+        <w:t xml:space="preserve">as the Quinteſſence of all Governments,</w:t>
+      </w:r>
+      <w:r>
+        <w:br w:type="textWrapping"/>
+      </w:r>
+      <w:r>
+        <w:t xml:space="preserve">abſtracted from all Matter, and conſiſting</w:t>
+      </w:r>
+      <w:r>
+        <w:br w:type="textWrapping"/>
       </w:r>
     </w:p>
     <w:p>
@@ -3048,25 +3024,40 @@
         <w:pStyle w:val="FirstParagraph"/>
       </w:pPr>
       <w:r>
-        <w:t xml:space="preserve">wholly of Revelations, Viſions, and Myſteries./</w:t>
-      </w:r>
-      <w:r>
-        <w:t xml:space="preserve"> </w:t>
-      </w:r>
-      <w:r>
-        <w:rPr>
-          <w:i/>
-        </w:rPr>
-        <w:t xml:space="preserve">John of Leyden</w:t>
-      </w:r>
-      <w:r>
-        <w:t xml:space="preserve"> </w:t>
-      </w:r>
-      <w:r>
-        <w:t xml:space="preserve">was the firſt Found of it, and/</w:t>
-      </w:r>
-      <w:r>
-        <w:t xml:space="preserve"> </w:t>
+        <w:t xml:space="preserve">wholly of Revelations, Viſions, and Myſteries.</w:t>
+      </w:r>
+      <w:r>
+        <w:br w:type="textWrapping"/>
+      </w:r>
+      <w:r>
+        <w:rPr>
+          <w:i/>
+        </w:rPr>
+        <w:t xml:space="preserve">John</w:t>
+      </w:r>
+      <w:r>
+        <w:t xml:space="preserve"> </w:t>
+      </w:r>
+      <w:r>
+        <w:t xml:space="preserve">of</w:t>
+      </w:r>
+      <w:r>
+        <w:t xml:space="preserve"> </w:t>
+      </w:r>
+      <w:r>
+        <w:rPr>
+          <w:i/>
+        </w:rPr>
+        <w:t xml:space="preserve">Leyden</w:t>
+      </w:r>
+      <w:r>
+        <w:t xml:space="preserve"> </w:t>
+      </w:r>
+      <w:r>
+        <w:t xml:space="preserve">was the firſt Founder of it, and</w:t>
+      </w:r>
+      <w:r>
+        <w:br w:type="textWrapping"/>
       </w:r>
       <w:r>
         <w:t xml:space="preserve">though he miſcarried, like</w:t>
@@ -3084,58 +3075,58 @@
         <w:t xml:space="preserve"> </w:t>
       </w:r>
       <w:r>
-        <w:t xml:space="preserve">in a Tem-/</w:t>
-      </w:r>
-      <w:r>
-        <w:t xml:space="preserve"> </w:t>
-      </w:r>
-      <w:r>
-        <w:t xml:space="preserve">peſt, his Poſterity have Revelations every full/</w:t>
-      </w:r>
-      <w:r>
-        <w:t xml:space="preserve"> </w:t>
-      </w:r>
-      <w:r>
-        <w:t xml:space="preserve">Moon, that there may be a TIme to ſet up his/</w:t>
-      </w:r>
-      <w:r>
-        <w:t xml:space="preserve"> </w:t>
-      </w:r>
-      <w:r>
-        <w:t xml:space="preserve">Title again, and with better Succeſs; though/</w:t>
-      </w:r>
-      <w:r>
-        <w:t xml:space="preserve"> </w:t>
-      </w:r>
-      <w:r>
-        <w:t xml:space="preserve">his Brethren, that have attempted to ſince, had/</w:t>
-      </w:r>
-      <w:r>
-        <w:t xml:space="preserve"> </w:t>
-      </w:r>
-      <w:r>
-        <w:t xml:space="preserve">no ſooner quartered his Coat with their own,/</w:t>
-      </w:r>
-      <w:r>
-        <w:t xml:space="preserve"> </w:t>
-      </w:r>
-      <w:r>
-        <w:t xml:space="preserve">but their whole outward Men were ſet on the/</w:t>
-      </w:r>
-      <w:r>
-        <w:t xml:space="preserve"> </w:t>
-      </w:r>
-      <w:r>
-        <w:t xml:space="preserve">Gates of the City ; where a Head and four/</w:t>
-      </w:r>
-      <w:r>
-        <w:t xml:space="preserve"> </w:t>
-      </w:r>
-      <w:r>
-        <w:t xml:space="preserve">Quarters ſtand as Types and Figures of the/</w:t>
-      </w:r>
-      <w:r>
-        <w:t xml:space="preserve"> </w:t>
+        <w:t xml:space="preserve">in a Tem-</w:t>
+      </w:r>
+      <w:r>
+        <w:br w:type="textWrapping"/>
+      </w:r>
+      <w:r>
+        <w:t xml:space="preserve">peſt, his Poſterity have Revelations every full</w:t>
+      </w:r>
+      <w:r>
+        <w:br w:type="textWrapping"/>
+      </w:r>
+      <w:r>
+        <w:t xml:space="preserve">Moon, that there may be a Time to ſet up his</w:t>
+      </w:r>
+      <w:r>
+        <w:br w:type="textWrapping"/>
+      </w:r>
+      <w:r>
+        <w:t xml:space="preserve">Title again, and with better Succeſs ; though</w:t>
+      </w:r>
+      <w:r>
+        <w:br w:type="textWrapping"/>
+      </w:r>
+      <w:r>
+        <w:t xml:space="preserve">his Brethren, that have attempted to ſince, had</w:t>
+      </w:r>
+      <w:r>
+        <w:br w:type="textWrapping"/>
+      </w:r>
+      <w:r>
+        <w:t xml:space="preserve">no ſooner quartered his Coat with their own,</w:t>
+      </w:r>
+      <w:r>
+        <w:br w:type="textWrapping"/>
+      </w:r>
+      <w:r>
+        <w:t xml:space="preserve">but their whole outward Men were ſet on the</w:t>
+      </w:r>
+      <w:r>
+        <w:br w:type="textWrapping"/>
+      </w:r>
+      <w:r>
+        <w:t xml:space="preserve">Gates of the City ; where a Head and four</w:t>
+      </w:r>
+      <w:r>
+        <w:br w:type="textWrapping"/>
+      </w:r>
+      <w:r>
+        <w:t xml:space="preserve">Quarters ſtand as Types and Figures of the</w:t>
+      </w:r>
+      <w:r>
+        <w:br w:type="textWrapping"/>
       </w:r>
       <w:r>
         <w:rPr>
@@ -3147,22 +3138,22 @@
         <w:t xml:space="preserve"> </w:t>
       </w:r>
       <w:r>
-        <w:t xml:space="preserve">They have been contriving (ſince/</w:t>
-      </w:r>
-      <w:r>
-        <w:t xml:space="preserve"> </w:t>
-      </w:r>
-      <w:r>
-        <w:t xml:space="preserve">Experiments, that coſt Necks are too chargea-/</w:t>
-      </w:r>
-      <w:r>
-        <w:t xml:space="preserve"> </w:t>
-      </w:r>
-      <w:r>
-        <w:t xml:space="preserve">ble) to try it in little, and have depoſed King/</w:t>
-      </w:r>
-      <w:r>
-        <w:t xml:space="preserve"> </w:t>
+        <w:t xml:space="preserve">They have been contriving (ſince</w:t>
+      </w:r>
+      <w:r>
+        <w:br w:type="textWrapping"/>
+      </w:r>
+      <w:r>
+        <w:t xml:space="preserve">Experiments, that coſt Necks are too chargea-</w:t>
+      </w:r>
+      <w:r>
+        <w:br w:type="textWrapping"/>
+      </w:r>
+      <w:r>
+        <w:t xml:space="preserve">ble) to try it in little, and have depoſed King</w:t>
+      </w:r>
+      <w:r>
+        <w:br w:type="textWrapping"/>
       </w:r>
       <w:r>
         <w:rPr>
@@ -3186,22 +3177,19 @@
         <w:t xml:space="preserve">Fairy-Land,</w:t>
       </w:r>
       <w:r>
-        <w:t xml:space="preserve">/</w:t>
-      </w:r>
-      <w:r>
-        <w:t xml:space="preserve"> </w:t>
-      </w:r>
-      <w:r>
-        <w:t xml:space="preserve">as being the moſt proper and natural Region in/</w:t>
-      </w:r>
-      <w:r>
-        <w:t xml:space="preserve"> </w:t>
-      </w:r>
-      <w:r>
-        <w:t xml:space="preserve">the whole World for their Government, and if/</w:t>
-      </w:r>
-      <w:r>
-        <w:t xml:space="preserve"> </w:t>
+        <w:br w:type="textWrapping"/>
+      </w:r>
+      <w:r>
+        <w:t xml:space="preserve">as being the moſt proper and natural Region in</w:t>
+      </w:r>
+      <w:r>
+        <w:br w:type="textWrapping"/>
+      </w:r>
+      <w:r>
+        <w:t xml:space="preserve">the whole World for their Government, and if</w:t>
+      </w:r>
+      <w:r>
+        <w:br w:type="textWrapping"/>
       </w:r>
       <w:r>
         <w:t xml:space="preserve">it ſucceed there to proceed further. The</w:t>
@@ -3213,13 +3201,10 @@
         <w:rPr>
           <w:i/>
         </w:rPr>
-        <w:t xml:space="preserve">De-/</w:t>
-      </w:r>
-      <w:r>
-        <w:rPr>
-          <w:i/>
-        </w:rPr>
-        <w:t xml:space="preserve"> </w:t>
+        <w:t xml:space="preserve">De-</w:t>
+      </w:r>
+      <w:r>
+        <w:br w:type="textWrapping"/>
       </w:r>
       <w:r>
         <w:rPr>
@@ -3231,34 +3216,34 @@
         <w:t xml:space="preserve"> </w:t>
       </w:r>
       <w:r>
-        <w:t xml:space="preserve">Proſpect of all the Kingdoms of the Earth,/</w:t>
-      </w:r>
-      <w:r>
-        <w:t xml:space="preserve"> </w:t>
-      </w:r>
-      <w:r>
-        <w:t xml:space="preserve">and the Glory of them, has ſo dazzled their Eyes,/</w:t>
-      </w:r>
-      <w:r>
-        <w:t xml:space="preserve"> </w:t>
-      </w:r>
-      <w:r>
-        <w:t xml:space="preserve">that they would venture their Necks to take/</w:t>
-      </w:r>
-      <w:r>
-        <w:t xml:space="preserve"> </w:t>
-      </w:r>
-      <w:r>
-        <w:t xml:space="preserve">him at his Word, and give him his Price./</w:t>
-      </w:r>
-      <w:r>
-        <w:t xml:space="preserve"> </w:t>
-      </w:r>
-      <w:r>
-        <w:t xml:space="preserve">Nothing comes ſo near the Kingdom of Dark-/</w:t>
-      </w:r>
-      <w:r>
-        <w:t xml:space="preserve"> </w:t>
+        <w:t xml:space="preserve">Proſpect of all the Kingdoms of the Earth,</w:t>
+      </w:r>
+      <w:r>
+        <w:br w:type="textWrapping"/>
+      </w:r>
+      <w:r>
+        <w:t xml:space="preserve">and the Glory of them, has ſo dazzled their Eyes,</w:t>
+      </w:r>
+      <w:r>
+        <w:br w:type="textWrapping"/>
+      </w:r>
+      <w:r>
+        <w:t xml:space="preserve">that they would venture their Necks to take</w:t>
+      </w:r>
+      <w:r>
+        <w:br w:type="textWrapping"/>
+      </w:r>
+      <w:r>
+        <w:t xml:space="preserve">him at his Word, and give him his Price.</w:t>
+      </w:r>
+      <w:r>
+        <w:br w:type="textWrapping"/>
+      </w:r>
+      <w:r>
+        <w:t xml:space="preserve">Nothing comes ſo near the Kingdom of Dark-</w:t>
+      </w:r>
+      <w:r>
+        <w:br w:type="textWrapping"/>
       </w:r>
       <w:r>
         <w:t xml:space="preserve">neſs as the</w:t>
@@ -3276,22 +3261,22 @@
         <w:t xml:space="preserve"> </w:t>
       </w:r>
       <w:r>
-        <w:t xml:space="preserve">that is no where/</w:t>
-      </w:r>
-      <w:r>
-        <w:t xml:space="preserve"> </w:t>
-      </w:r>
-      <w:r>
-        <w:t xml:space="preserve">to be found, but in dark Propheſies, obſcure My-/</w:t>
-      </w:r>
-      <w:r>
-        <w:t xml:space="preserve"> </w:t>
-      </w:r>
-      <w:r>
-        <w:t xml:space="preserve">thologies, and myſstical Riddles, like the Vi-/</w:t>
-      </w:r>
-      <w:r>
-        <w:t xml:space="preserve"> </w:t>
+        <w:t xml:space="preserve">that is no where to</w:t>
+      </w:r>
+      <w:r>
+        <w:br w:type="textWrapping"/>
+      </w:r>
+      <w:r>
+        <w:t xml:space="preserve">be found, but in dark Propheſies, obſcure My-</w:t>
+      </w:r>
+      <w:r>
+        <w:br w:type="textWrapping"/>
+      </w:r>
+      <w:r>
+        <w:t xml:space="preserve">thologies, and myſtical Riddles, like the Vi-</w:t>
+      </w:r>
+      <w:r>
+        <w:br w:type="textWrapping"/>
       </w:r>
       <w:r>
         <w:t xml:space="preserve">ſions</w:t>
@@ -3324,7 +3309,10 @@
         <w:t xml:space="preserve"> </w:t>
       </w:r>
       <w:r>
-        <w:t xml:space="preserve">Empire,/</w:t>
+        <w:t xml:space="preserve">Empire.</w:t>
+      </w:r>
+      <w:r>
+        <w:br w:type="textWrapping"/>
       </w:r>
     </w:p>
     <w:p>
@@ -3339,25 +3327,22 @@
         <w:pStyle w:val="FirstParagraph"/>
       </w:pPr>
       <w:r>
-        <w:t xml:space="preserve">Next this is the moſt reſembles</w:t>
-      </w:r>
-      <w:r>
-        <w:t xml:space="preserve"> </w:t>
-      </w:r>
-      <w:r>
-        <w:rPr>
-          <w:i/>
-        </w:rPr>
-        <w:t xml:space="preserve">Mahomet's</w:t>
-      </w:r>
-      <w:r>
-        <w:t xml:space="preserve"> </w:t>
-      </w:r>
-      <w:r>
-        <w:t xml:space="preserve">Coming/</w:t>
-      </w:r>
-      <w:r>
-        <w:t xml:space="preserve"> </w:t>
+        <w:t xml:space="preserve">Next this it moſt reſembles</w:t>
+      </w:r>
+      <w:r>
+        <w:t xml:space="preserve"> </w:t>
+      </w:r>
+      <w:r>
+        <w:rPr>
+          <w:i/>
+        </w:rPr>
+        <w:t xml:space="preserve">Mahomet</w:t>
+      </w:r>
+      <w:r>
+        <w:t xml:space="preserve">’s Coming</w:t>
+      </w:r>
+      <w:r>
+        <w:br w:type="textWrapping"/>
       </w:r>
       <w:r>
         <w:t xml:space="preserve">to the</w:t>
@@ -3384,16 +3369,13 @@
         <w:rPr>
           <w:i/>
         </w:rPr>
-        <w:t xml:space="preserve">Arthur's</w:t>
-      </w:r>
-      <w:r>
-        <w:t xml:space="preserve"> </w:t>
-      </w:r>
-      <w:r>
-        <w:t xml:space="preserve">Reign over the/</w:t>
-      </w:r>
-      <w:r>
-        <w:t xml:space="preserve"> </w:t>
+        <w:t xml:space="preserve">Arthur</w:t>
+      </w:r>
+      <w:r>
+        <w:t xml:space="preserve">’s Reign over the</w:t>
+      </w:r>
+      <w:r>
+        <w:br w:type="textWrapping"/>
       </w:r>
       <w:r>
         <w:t xml:space="preserve">Britons in</w:t>
@@ -3408,46 +3390,46 @@
         <w:t xml:space="preserve">Merlin</w:t>
       </w:r>
       <w:r>
-        <w:t xml:space="preserve">'s Propheſies ; ſo near of Kin/</w:t>
-      </w:r>
-      <w:r>
-        <w:t xml:space="preserve"> </w:t>
-      </w:r>
-      <w:r>
-        <w:t xml:space="preserve">are all fantaſtic Illuſions, that you may diſcern/</w:t>
-      </w:r>
-      <w:r>
-        <w:t xml:space="preserve"> </w:t>
-      </w:r>
-      <w:r>
-        <w:t xml:space="preserve">the ſame Lineaments in them all. The poor/</w:t>
-      </w:r>
-      <w:r>
-        <w:t xml:space="preserve"> </w:t>
-      </w:r>
-      <w:r>
-        <w:t xml:space="preserve">Wicked are like to have a very ill time under/</w:t>
-      </w:r>
-      <w:r>
-        <w:t xml:space="preserve"> </w:t>
-      </w:r>
-      <w:r>
-        <w:t xml:space="preserve">them, for they are reſolved upon arbitrary Go-/</w:t>
-      </w:r>
-      <w:r>
-        <w:t xml:space="preserve"> </w:t>
-      </w:r>
-      <w:r>
-        <w:t xml:space="preserve">vernment, according to their ancient and fun-/</w:t>
-      </w:r>
-      <w:r>
-        <w:t xml:space="preserve"> </w:t>
-      </w:r>
-      <w:r>
-        <w:t xml:space="preserve">damental Revelations, and to have no Subjects/</w:t>
-      </w:r>
-      <w:r>
-        <w:t xml:space="preserve"> </w:t>
+        <w:t xml:space="preserve">’s Propheſies ; ſo near of Kin</w:t>
+      </w:r>
+      <w:r>
+        <w:br w:type="textWrapping"/>
+      </w:r>
+      <w:r>
+        <w:t xml:space="preserve">are all fantaſtic Illuſions, that you may diſcern</w:t>
+      </w:r>
+      <w:r>
+        <w:br w:type="textWrapping"/>
+      </w:r>
+      <w:r>
+        <w:t xml:space="preserve">the ſame Lineaments in them all. The poor</w:t>
+      </w:r>
+      <w:r>
+        <w:br w:type="textWrapping"/>
+      </w:r>
+      <w:r>
+        <w:t xml:space="preserve">Wicked are like to have a very ill time under</w:t>
+      </w:r>
+      <w:r>
+        <w:br w:type="textWrapping"/>
+      </w:r>
+      <w:r>
+        <w:t xml:space="preserve">them, for they are reſolved upon arbitrary Go-</w:t>
+      </w:r>
+      <w:r>
+        <w:br w:type="textWrapping"/>
+      </w:r>
+      <w:r>
+        <w:t xml:space="preserve">vernment, according to their ancient and fun-</w:t>
+      </w:r>
+      <w:r>
+        <w:br w:type="textWrapping"/>
+      </w:r>
+      <w:r>
+        <w:t xml:space="preserve">damental Revelations, and to have no Subjects</w:t>
+      </w:r>
+      <w:r>
+        <w:br w:type="textWrapping"/>
       </w:r>
       <w:r>
         <w:t xml:space="preserve">but Slaves, who between them and the</w:t>
@@ -3462,28 +3444,25 @@
         <w:t xml:space="preserve">Devil</w:t>
       </w:r>
       <w:r>
-        <w:t xml:space="preserve">/</w:t>
-      </w:r>
-      <w:r>
-        <w:t xml:space="preserve"> </w:t>
-      </w:r>
-      <w:r>
-        <w:t xml:space="preserve">are like to ſuffer Perſecution enough to make/</w:t>
-      </w:r>
-      <w:r>
-        <w:t xml:space="preserve"> </w:t>
-      </w:r>
-      <w:r>
-        <w:t xml:space="preserve">them as able Saints, as their Lords and Maſ-/</w:t>
-      </w:r>
-      <w:r>
-        <w:t xml:space="preserve"> </w:t>
-      </w:r>
-      <w:r>
-        <w:t xml:space="preserve">ters. He gather Churches on the Sunday, as/</w:t>
-      </w:r>
-      <w:r>
-        <w:t xml:space="preserve"> </w:t>
+        <w:br w:type="textWrapping"/>
+      </w:r>
+      <w:r>
+        <w:t xml:space="preserve">are like to ſuffer Perſecution enough to make</w:t>
+      </w:r>
+      <w:r>
+        <w:br w:type="textWrapping"/>
+      </w:r>
+      <w:r>
+        <w:t xml:space="preserve">them as able Saints, as their Lords and Maſ-</w:t>
+      </w:r>
+      <w:r>
+        <w:br w:type="textWrapping"/>
+      </w:r>
+      <w:r>
+        <w:t xml:space="preserve">ters. He gathers Churches on the Sunday, as</w:t>
+      </w:r>
+      <w:r>
+        <w:br w:type="textWrapping"/>
       </w:r>
       <w:r>
         <w:t xml:space="preserve">the</w:t>
@@ -3495,34 +3474,34 @@
         <w:rPr>
           <w:i/>
         </w:rPr>
-        <w:t xml:space="preserve">Jew</w:t>
-      </w:r>
-      <w:r>
-        <w:t xml:space="preserve"> </w:t>
-      </w:r>
-      <w:r>
-        <w:t xml:space="preserve">did Sitkcs on their Sabbath, to ſet the/</w:t>
-      </w:r>
-      <w:r>
-        <w:t xml:space="preserve"> </w:t>
-      </w:r>
-      <w:r>
-        <w:t xml:space="preserve">State on Fire. He humms and hahs high Trea-/</w:t>
-      </w:r>
-      <w:r>
-        <w:t xml:space="preserve"> </w:t>
-      </w:r>
-      <w:r>
-        <w:t xml:space="preserve">ſon, and calls upon it, as Gameſters do on the/</w:t>
-      </w:r>
-      <w:r>
-        <w:t xml:space="preserve"> </w:t>
-      </w:r>
-      <w:r>
-        <w:t xml:space="preserve">Caſt they would throw. He groans Sedition,/</w:t>
-      </w:r>
-      <w:r>
-        <w:t xml:space="preserve"> </w:t>
+        <w:t xml:space="preserve">Jews</w:t>
+      </w:r>
+      <w:r>
+        <w:t xml:space="preserve"> </w:t>
+      </w:r>
+      <w:r>
+        <w:t xml:space="preserve">did Sticks on their Sabbath, to ſet the</w:t>
+      </w:r>
+      <w:r>
+        <w:br w:type="textWrapping"/>
+      </w:r>
+      <w:r>
+        <w:t xml:space="preserve">State on Fire. He humms and hahs high Trea-</w:t>
+      </w:r>
+      <w:r>
+        <w:br w:type="textWrapping"/>
+      </w:r>
+      <w:r>
+        <w:t xml:space="preserve">ſon, and calls upon it, as Gameſters do on the</w:t>
+      </w:r>
+      <w:r>
+        <w:br w:type="textWrapping"/>
+      </w:r>
+      <w:r>
+        <w:t xml:space="preserve">Caſt they would throw. He groans Sedition,</w:t>
+      </w:r>
+      <w:r>
+        <w:br w:type="textWrapping"/>
       </w:r>
       <w:r>
         <w:t xml:space="preserve">and, like the</w:t>
@@ -3540,10 +3519,10 @@
         <w:t xml:space="preserve"> </w:t>
       </w:r>
       <w:r>
-        <w:t xml:space="preserve">rails, when he gives/</w:t>
-      </w:r>
-      <w:r>
-        <w:t xml:space="preserve"> </w:t>
+        <w:t xml:space="preserve">rails, when he gives</w:t>
+      </w:r>
+      <w:r>
+        <w:br w:type="textWrapping"/>
       </w:r>
       <w:r>
         <w:t xml:space="preserve">Thanks. He interprets Propheſies, as</w:t>
@@ -3555,13 +3534,10 @@
         <w:rPr>
           <w:i/>
         </w:rPr>
-        <w:t xml:space="preserve">Whitting-/</w:t>
-      </w:r>
-      <w:r>
-        <w:rPr>
-          <w:i/>
-        </w:rPr>
-        <w:t xml:space="preserve"> </w:t>
+        <w:t xml:space="preserve">Whitting-</w:t>
+      </w:r>
+      <w:r>
+        <w:br w:type="textWrapping"/>
       </w:r>
       <w:r>
         <w:rPr>
@@ -3573,13 +3549,16 @@
         <w:t xml:space="preserve"> </w:t>
       </w:r>
       <w:r>
-        <w:t xml:space="preserve">did the Bells, to ſpeak to him, and governs/</w:t>
-      </w:r>
-      <w:r>
-        <w:t xml:space="preserve"> </w:t>
-      </w:r>
-      <w:r>
-        <w:t xml:space="preserve">himſelf accordingly./</w:t>
+        <w:t xml:space="preserve">did the Bells, to ſpeak to him, and governs</w:t>
+      </w:r>
+      <w:r>
+        <w:br w:type="textWrapping"/>
+      </w:r>
+      <w:r>
+        <w:t xml:space="preserve">himſelf accordingly.</w:t>
+      </w:r>
+      <w:r>
+        <w:br w:type="textWrapping"/>
       </w:r>
     </w:p>
     <w:p>
@@ -7854,8 +7833,8 @@
       <w:pPr>
         <w:pStyle w:val="Heading2"/>
       </w:pPr>
-      <w:bookmarkStart w:id="26" w:name="a-small-poet.-121"/>
-      <w:bookmarkEnd w:id="26"/>
+      <w:bookmarkStart w:id="27" w:name="a-small-poet.-121"/>
+      <w:bookmarkEnd w:id="27"/>
       <w:r>
         <w:t xml:space="preserve">A SMALL POET. 121/</w:t>
       </w:r>
@@ -8530,8 +8509,8 @@
       <w:pPr>
         <w:pStyle w:val="Heading2"/>
       </w:pPr>
-      <w:bookmarkStart w:id="27" w:name="a-small-poet.-123"/>
-      <w:bookmarkEnd w:id="27"/>
+      <w:bookmarkStart w:id="28" w:name="a-small-poet.-123"/>
+      <w:bookmarkEnd w:id="28"/>
       <w:r>
         <w:t xml:space="preserve">A SMALL POET. 123/</w:t>
       </w:r>
@@ -9221,8 +9200,8 @@
       <w:pPr>
         <w:pStyle w:val="Heading1"/>
       </w:pPr>
-      <w:bookmarkStart w:id="28" w:name="a-small-poet.-125"/>
-      <w:bookmarkEnd w:id="28"/>
+      <w:bookmarkStart w:id="29" w:name="a-small-poet.-125"/>
+      <w:bookmarkEnd w:id="29"/>
       <w:r>
         <w:t xml:space="preserve">A SMALL POEt. 125/</w:t>
       </w:r>
@@ -10182,8 +10161,8 @@
       <w:pPr>
         <w:pStyle w:val="Heading1"/>
       </w:pPr>
-      <w:bookmarkStart w:id="29" w:name="center-a-philosopher.-129"/>
-      <w:bookmarkEnd w:id="29"/>
+      <w:bookmarkStart w:id="30" w:name="center-a-philosopher.-129"/>
+      <w:bookmarkEnd w:id="30"/>
       <w:r>
         <w:t xml:space="preserve">Center A PHILOSOPHER. 129</w:t>
       </w:r>
@@ -10549,8 +10528,8 @@
       <w:pPr>
         <w:pStyle w:val="Heading1"/>
       </w:pPr>
-      <w:bookmarkStart w:id="30" w:name="center-131"/>
-      <w:bookmarkEnd w:id="30"/>
+      <w:bookmarkStart w:id="31" w:name="center-131"/>
+      <w:bookmarkEnd w:id="31"/>
       <w:r>
         <w:t xml:space="preserve">Center [ 131 ]/</w:t>
       </w:r>
@@ -11156,8 +11135,8 @@
       <w:pPr>
         <w:pStyle w:val="Heading1"/>
       </w:pPr>
-      <w:bookmarkStart w:id="31" w:name="center-a-fantastic.-133."/>
-      <w:bookmarkEnd w:id="31"/>
+      <w:bookmarkStart w:id="32" w:name="center-a-fantastic.-133."/>
+      <w:bookmarkEnd w:id="32"/>
       <w:r>
         <w:t xml:space="preserve">Center A FANTASTIC. 133.</w:t>
       </w:r>
@@ -11391,8 +11370,8 @@
       <w:pPr>
         <w:pStyle w:val="Heading1"/>
       </w:pPr>
-      <w:bookmarkStart w:id="32" w:name="center-134"/>
-      <w:bookmarkEnd w:id="32"/>
+      <w:bookmarkStart w:id="33" w:name="center-134"/>
+      <w:bookmarkEnd w:id="33"/>
       <w:r>
         <w:t xml:space="preserve">Center [134]/</w:t>
       </w:r>
@@ -11722,8 +11701,8 @@
       <w:pPr>
         <w:pStyle w:val="Heading1"/>
       </w:pPr>
-      <w:bookmarkStart w:id="33" w:name="center-a-melancholy-men.-135"/>
-      <w:bookmarkEnd w:id="33"/>
+      <w:bookmarkStart w:id="34" w:name="center-a-melancholy-men.-135"/>
+      <w:bookmarkEnd w:id="34"/>
       <w:r>
         <w:t xml:space="preserve">Center A MELANCHOLY MEN. 135/</w:t>
       </w:r>
@@ -12395,8 +12374,8 @@
       <w:pPr>
         <w:pStyle w:val="Heading1"/>
       </w:pPr>
-      <w:bookmarkStart w:id="34" w:name="center-137"/>
-      <w:bookmarkEnd w:id="34"/>
+      <w:bookmarkStart w:id="35" w:name="center-137"/>
+      <w:bookmarkEnd w:id="35"/>
       <w:r>
         <w:t xml:space="preserve">Center [137]/</w:t>
       </w:r>
@@ -13062,8 +13041,8 @@
       <w:pPr>
         <w:pStyle w:val="Heading1"/>
       </w:pPr>
-      <w:bookmarkStart w:id="35" w:name="center-an-haranguer.-justifyleft-139"/>
-      <w:bookmarkEnd w:id="35"/>
+      <w:bookmarkStart w:id="36" w:name="center-an-haranguer.-justifyleft-139"/>
+      <w:bookmarkEnd w:id="36"/>
       <w:r>
         <w:t xml:space="preserve">Center AN HARANGUER. #Justifyleft 139/</w:t>
       </w:r>
@@ -13564,8 +13543,8 @@
       <w:pPr>
         <w:pStyle w:val="Heading1"/>
       </w:pPr>
-      <w:bookmarkStart w:id="36" w:name="center-141"/>
-      <w:bookmarkEnd w:id="36"/>
+      <w:bookmarkStart w:id="37" w:name="center-141"/>
+      <w:bookmarkEnd w:id="37"/>
       <w:r>
         <w:t xml:space="preserve">Center [ 141 ]/</w:t>
       </w:r>
@@ -13625,7 +13604,7 @@
       <w:r>
         <w:t xml:space="preserve"> </w:t>
       </w:r>
-      <w:hyperlink r:id="rId37">
+      <w:hyperlink r:id="rId38">
         <w:r>
           <w:rPr>
             <w:rStyle w:val="Hyperlink"/>
@@ -14272,8 +14251,8 @@
       <w:pPr>
         <w:pStyle w:val="Heading1"/>
       </w:pPr>
-      <w:bookmarkStart w:id="38" w:name="center-a-popish-priest.-left-143"/>
-      <w:bookmarkEnd w:id="38"/>
+      <w:bookmarkStart w:id="39" w:name="center-a-popish-priest.-left-143"/>
+      <w:bookmarkEnd w:id="39"/>
       <w:r>
         <w:t xml:space="preserve">Center A POPISH PRIEST. #Left 143/</w:t>
       </w:r>
@@ -14510,8 +14489,8 @@
       <w:pPr>
         <w:pStyle w:val="Heading1"/>
       </w:pPr>
-      <w:bookmarkStart w:id="39" w:name="center-144"/>
-      <w:bookmarkEnd w:id="39"/>
+      <w:bookmarkStart w:id="40" w:name="center-144"/>
+      <w:bookmarkEnd w:id="40"/>
       <w:r>
         <w:t xml:space="preserve">center [144]/</w:t>
       </w:r>
@@ -14808,8 +14787,8 @@
       <w:pPr>
         <w:pStyle w:val="Heading1"/>
       </w:pPr>
-      <w:bookmarkStart w:id="40" w:name="center-a-traveller.-justify-left-145"/>
-      <w:bookmarkEnd w:id="40"/>
+      <w:bookmarkStart w:id="41" w:name="center-a-traveller.-justify-left-145"/>
+      <w:bookmarkEnd w:id="41"/>
       <w:r>
         <w:t xml:space="preserve">center A TRAVELLER. #justify left 145/</w:t>
       </w:r>
@@ -15385,8 +15364,8 @@
       <w:pPr>
         <w:pStyle w:val="Heading1"/>
       </w:pPr>
-      <w:bookmarkStart w:id="41" w:name="center-147"/>
-      <w:bookmarkEnd w:id="41"/>
+      <w:bookmarkStart w:id="42" w:name="center-147"/>
+      <w:bookmarkEnd w:id="42"/>
       <w:r>
         <w:t xml:space="preserve">Center [147]/</w:t>
       </w:r>
@@ -16046,8 +16025,8 @@
       <w:pPr>
         <w:pStyle w:val="Heading1"/>
       </w:pPr>
-      <w:bookmarkStart w:id="42" w:name="center-a-catholic.-justifyleft-149"/>
-      <w:bookmarkEnd w:id="42"/>
+      <w:bookmarkStart w:id="43" w:name="center-a-catholic.-justifyleft-149"/>
+      <w:bookmarkEnd w:id="43"/>
       <w:r>
         <w:t xml:space="preserve">Center A CATHOLIC. #JustifyLeft 149/</w:t>
       </w:r>
@@ -16218,8 +16197,8 @@
       <w:pPr>
         <w:pStyle w:val="Heading1"/>
       </w:pPr>
-      <w:bookmarkStart w:id="43" w:name="center-150"/>
-      <w:bookmarkEnd w:id="43"/>
+      <w:bookmarkStart w:id="44" w:name="center-150"/>
+      <w:bookmarkEnd w:id="44"/>
       <w:r>
         <w:t xml:space="preserve">Center [ 150 ]/</w:t>
       </w:r>
@@ -16501,8 +16480,8 @@
       <w:pPr>
         <w:pStyle w:val="Heading1"/>
       </w:pPr>
-      <w:bookmarkStart w:id="44" w:name="center-a-curious-man.-151"/>
-      <w:bookmarkEnd w:id="44"/>
+      <w:bookmarkStart w:id="45" w:name="center-a-curious-man.-151"/>
+      <w:bookmarkEnd w:id="45"/>
       <w:r>
         <w:t xml:space="preserve">Center A CURIOUS MAN. 151/</w:t>
       </w:r>
@@ -19069,8 +19048,8 @@
       <w:pPr>
         <w:pStyle w:val="Heading1"/>
       </w:pPr>
-      <w:bookmarkStart w:id="45" w:name="an-alderman"/>
-      <w:bookmarkEnd w:id="45"/>
+      <w:bookmarkStart w:id="46" w:name="an-alderman"/>
+      <w:bookmarkEnd w:id="46"/>
       <w:r>
         <w:t xml:space="preserve">AN</w:t>
       </w:r>
@@ -19570,8 +19549,8 @@
       <w:pPr>
         <w:pStyle w:val="Heading1"/>
       </w:pPr>
-      <w:bookmarkStart w:id="46" w:name="a-bankrupt"/>
-      <w:bookmarkEnd w:id="46"/>
+      <w:bookmarkStart w:id="47" w:name="a-lover"/>
+      <w:bookmarkEnd w:id="47"/>
       <w:r>
         <w:t xml:space="preserve">A</w:t>
       </w:r>
@@ -19579,7 +19558,7 @@
         <w:br w:type="textWrapping"/>
       </w:r>
       <w:r>
-        <w:t xml:space="preserve">BANKRUPT</w:t>
+        <w:t xml:space="preserve">LOVER</w:t>
       </w:r>
     </w:p>
     <w:p>
@@ -19596,103 +19575,142 @@
         <w:t xml:space="preserve">2</w:t>
       </w:r>
       <w:r>
-        <w:t xml:space="preserve">S made by breaking, as a Bird is hatched</w:t>
-      </w:r>
-      <w:r>
-        <w:br w:type="textWrapping"/>
-      </w:r>
-      <w:r>
-        <w:t xml:space="preserve">by breaking the Shell, for he gains more</w:t>
-      </w:r>
-      <w:r>
-        <w:br w:type="textWrapping"/>
-      </w:r>
-      <w:r>
-        <w:t xml:space="preserve">by giving over his Trade, than ever he did by</w:t>
-      </w:r>
-      <w:r>
-        <w:br w:type="textWrapping"/>
-      </w:r>
-      <w:r>
-        <w:t xml:space="preserve">dealing in it. He drives a Trade, as</w:t>
-      </w:r>
-      <w:r>
-        <w:t xml:space="preserve"> </w:t>
-      </w:r>
-      <w:r>
-        <w:rPr>
-          <w:i/>
-        </w:rPr>
-        <w:t xml:space="preserve">Oliver</w:t>
-      </w:r>
-      <w:r>
-        <w:br w:type="textWrapping"/>
-      </w:r>
-      <w:r>
-        <w:rPr>
-          <w:i/>
-        </w:rPr>
-        <w:t xml:space="preserve">Cromwel</w:t>
-      </w:r>
-      <w:r>
-        <w:t xml:space="preserve"> </w:t>
-      </w:r>
-      <w:r>
-        <w:t xml:space="preserve">did a Coach, till it broke in Pieces.</w:t>
-      </w:r>
-      <w:r>
-        <w:br w:type="textWrapping"/>
-      </w:r>
-      <w:r>
-        <w:t xml:space="preserve">He is very tender and careful in preſerving</w:t>
-      </w:r>
-      <w:r>
-        <w:br w:type="textWrapping"/>
-      </w:r>
-      <w:r>
-        <w:t xml:space="preserve">his Credit, and keeps it as methodically as a</w:t>
-      </w:r>
-      <w:r>
-        <w:br w:type="textWrapping"/>
-      </w:r>
-      <w:r>
-        <w:t xml:space="preserve">Race-nag is dieted, that in the End he may</w:t>
-      </w:r>
-      <w:r>
-        <w:br w:type="textWrapping"/>
-      </w:r>
-      <w:r>
-        <w:t xml:space="preserve">run away with it: for he observes a punctual</w:t>
-      </w:r>
-      <w:r>
-        <w:br w:type="textWrapping"/>
-      </w:r>
-      <w:r>
-        <w:t xml:space="preserve">Curioſity in performing his Word, until he</w:t>
-      </w:r>
-      <w:r>
-        <w:br w:type="textWrapping"/>
-      </w:r>
-      <w:r>
-        <w:t xml:space="preserve">has improved his Credit as far as it can go ;</w:t>
-      </w:r>
-      <w:r>
-        <w:br w:type="textWrapping"/>
-      </w:r>
-      <w:r>
-        <w:t xml:space="preserve">and then he has catched the Fiſh, and throws</w:t>
-      </w:r>
-      <w:r>
-        <w:br w:type="textWrapping"/>
-      </w:r>
-      <w:r>
-        <w:t xml:space="preserve">away the Net ; as a Butcher, when he has fed</w:t>
-      </w:r>
-      <w:r>
-        <w:br w:type="textWrapping"/>
-      </w:r>
-      <w:r>
-        <w:t xml:space="preserve">his Beaſt as fat as it can grow, cuts the Throat</w:t>
+        <w:t xml:space="preserve">S a Kind of</w:t>
+      </w:r>
+      <w:r>
+        <w:t xml:space="preserve"> </w:t>
+      </w:r>
+      <w:r>
+        <w:rPr>
+          <w:i/>
+        </w:rPr>
+        <w:t xml:space="preserve">Goth</w:t>
+      </w:r>
+      <w:r>
+        <w:t xml:space="preserve"> </w:t>
+      </w:r>
+      <w:r>
+        <w:t xml:space="preserve">and</w:t>
+      </w:r>
+      <w:r>
+        <w:t xml:space="preserve"> </w:t>
+      </w:r>
+      <w:r>
+        <w:rPr>
+          <w:i/>
+        </w:rPr>
+        <w:t xml:space="preserve">Vandal</w:t>
+      </w:r>
+      <w:r>
+        <w:t xml:space="preserve">, that leaves</w:t>
+      </w:r>
+      <w:r>
+        <w:br w:type="textWrapping"/>
+      </w:r>
+      <w:r>
+        <w:t xml:space="preserve">his native Self to ſettle in another, or a</w:t>
+      </w:r>
+      <w:r>
+        <w:br w:type="textWrapping"/>
+      </w:r>
+      <w:r>
+        <w:t xml:space="preserve">Planter that forſakes his Country, where he</w:t>
+      </w:r>
+      <w:r>
+        <w:br w:type="textWrapping"/>
+      </w:r>
+      <w:r>
+        <w:t xml:space="preserve">was born, to labour and dig in</w:t>
+      </w:r>
+      <w:r>
+        <w:t xml:space="preserve"> </w:t>
+      </w:r>
+      <w:r>
+        <w:rPr>
+          <w:i/>
+        </w:rPr>
+        <w:t xml:space="preserve">Virginia</w:t>
+      </w:r>
+      <w:r>
+        <w:t xml:space="preserve">.</w:t>
+      </w:r>
+      <w:r>
+        <w:br w:type="textWrapping"/>
+      </w:r>
+      <w:r>
+        <w:t xml:space="preserve">His Heart is catched in a Net with a Pair of</w:t>
+      </w:r>
+      <w:r>
+        <w:br w:type="textWrapping"/>
+      </w:r>
+      <w:r>
+        <w:t xml:space="preserve">bringht ſhining Eyes, as Larks are with Pieces</w:t>
+      </w:r>
+      <w:r>
+        <w:br w:type="textWrapping"/>
+      </w:r>
+      <w:r>
+        <w:t xml:space="preserve">of a looking-Glaſs. He makes heavy Com_</w:t>
+      </w:r>
+      <w:r>
+        <w:br w:type="textWrapping"/>
+      </w:r>
+      <w:r>
+        <w:t xml:space="preserve">plaints againſt it for deſerting of him, and</w:t>
+      </w:r>
+      <w:r>
+        <w:br w:type="textWrapping"/>
+      </w:r>
+      <w:r>
+        <w:t xml:space="preserve">deſires to have another in Exchange for it,</w:t>
+      </w:r>
+      <w:r>
+        <w:br w:type="textWrapping"/>
+      </w:r>
+      <w:r>
+        <w:t xml:space="preserve">which is a very unreaſonable Requeſt ; for if</w:t>
+      </w:r>
+      <w:r>
+        <w:br w:type="textWrapping"/>
+      </w:r>
+      <w:r>
+        <w:t xml:space="preserve">it betrayed its boſom Friend, what will it do</w:t>
+      </w:r>
+      <w:r>
+        <w:br w:type="textWrapping"/>
+      </w:r>
+      <w:r>
+        <w:t xml:space="preserve">to a Stranger, that ſhould give it Truſt and</w:t>
+      </w:r>
+      <w:r>
+        <w:br w:type="textWrapping"/>
+      </w:r>
+      <w:r>
+        <w:t xml:space="preserve">Entertainment ? He binds himſelf, and cries</w:t>
+      </w:r>
+      <w:r>
+        <w:br w:type="textWrapping"/>
+      </w:r>
+      <w:r>
+        <w:t xml:space="preserve">out he is robbed of his Heart, and charges the</w:t>
+      </w:r>
+      <w:r>
+        <w:br w:type="textWrapping"/>
+      </w:r>
+      <w:r>
+        <w:t xml:space="preserve">Innocent with it, only to get a good Com-</w:t>
+      </w:r>
+      <w:r>
+        <w:br w:type="textWrapping"/>
+      </w:r>
+      <w:r>
+        <w:t xml:space="preserve">poſition, or another for it, againſt Con-</w:t>
+      </w:r>
+      <w:r>
+        <w:br w:type="textWrapping"/>
+      </w:r>
+      <w:r>
+        <w:t xml:space="preserve">ſcience and Honeſty. He talks much of his</w:t>
       </w:r>
       <w:r>
         <w:br w:type="textWrapping"/>
@@ -19710,160 +19728,149 @@
         <w:pStyle w:val="FirstParagraph"/>
       </w:pPr>
       <w:r>
-        <w:t xml:space="preserve">of it. When he has brought his Deſign to</w:t>
-      </w:r>
-      <w:r>
-        <w:br w:type="textWrapping"/>
-      </w:r>
-      <w:r>
-        <w:t xml:space="preserve">Perfection, and diſpoſed of all his Materials,</w:t>
-      </w:r>
-      <w:r>
-        <w:br w:type="textWrapping"/>
-      </w:r>
-      <w:r>
-        <w:t xml:space="preserve">he lays his Train, like a Powder Traytor, and</w:t>
-      </w:r>
-      <w:r>
-        <w:br w:type="textWrapping"/>
-      </w:r>
-      <w:r>
-        <w:t xml:space="preserve">gets out of the way, while he blows up all</w:t>
-      </w:r>
-      <w:r>
-        <w:br w:type="textWrapping"/>
-      </w:r>
-      <w:r>
-        <w:t xml:space="preserve">thoſe that truſted him. After the Blow is</w:t>
-      </w:r>
-      <w:r>
-        <w:br w:type="textWrapping"/>
-      </w:r>
-      <w:r>
-        <w:t xml:space="preserve">given there is no Manner of Intelligence to be</w:t>
-      </w:r>
-      <w:r>
-        <w:br w:type="textWrapping"/>
-      </w:r>
-      <w:r>
-        <w:t xml:space="preserve">had of him for ſome Months, until the Rage</w:t>
-      </w:r>
-      <w:r>
-        <w:br w:type="textWrapping"/>
-      </w:r>
-      <w:r>
-        <w:t xml:space="preserve">and Fury is ſomewhat digeſted, and all Hopes</w:t>
-      </w:r>
-      <w:r>
-        <w:br w:type="textWrapping"/>
-      </w:r>
-      <w:r>
-        <w:t xml:space="preserve">vaniſhed of ever recovering any Thing of Body,</w:t>
-      </w:r>
-      <w:r>
-        <w:br w:type="textWrapping"/>
-      </w:r>
-      <w:r>
-        <w:t xml:space="preserve">or Goods, for Revenge, or Reſtitution ; and</w:t>
-      </w:r>
-      <w:r>
-        <w:br w:type="textWrapping"/>
-      </w:r>
-      <w:r>
-        <w:t xml:space="preserve">then Propoſitions of Treaty and Accommoda-</w:t>
-      </w:r>
-      <w:r>
-        <w:br w:type="textWrapping"/>
-      </w:r>
-      <w:r>
-        <w:t xml:space="preserve">tion appear, like the Sign of the</w:t>
-      </w:r>
-      <w:r>
-        <w:t xml:space="preserve"> </w:t>
-      </w:r>
-      <w:r>
-        <w:rPr>
-          <w:i/>
-        </w:rPr>
-        <w:t xml:space="preserve">Hand and Pen</w:t>
-      </w:r>
-      <w:r>
-        <w:br w:type="textWrapping"/>
-      </w:r>
-      <w:r>
-        <w:t xml:space="preserve">out of the Clouds, with Conditions more un-</w:t>
-      </w:r>
-      <w:r>
-        <w:br w:type="textWrapping"/>
-      </w:r>
-      <w:r>
-        <w:t xml:space="preserve">reaſonable than Thieves are wont to demand</w:t>
-      </w:r>
-      <w:r>
-        <w:br w:type="textWrapping"/>
-      </w:r>
-      <w:r>
-        <w:t xml:space="preserve">for Reſtitution of ſtolen Goods. He ſhoots</w:t>
-      </w:r>
-      <w:r>
-        <w:br w:type="textWrapping"/>
-      </w:r>
-      <w:r>
-        <w:t xml:space="preserve">like a Fowler at a whole Flock of Geeſe at</w:t>
-      </w:r>
-      <w:r>
-        <w:br w:type="textWrapping"/>
-      </w:r>
-      <w:r>
-        <w:t xml:space="preserve">once, and ſtalks with his Horſe to come as near</w:t>
-      </w:r>
-      <w:r>
-        <w:br w:type="textWrapping"/>
-      </w:r>
-      <w:r>
-        <w:t xml:space="preserve">as poſſibly he can without being perceived by</w:t>
-      </w:r>
-      <w:r>
-        <w:br w:type="textWrapping"/>
-      </w:r>
-      <w:r>
-        <w:t xml:space="preserve">any one, or giving the leaſt Suſpicion of his</w:t>
-      </w:r>
-      <w:r>
-        <w:br w:type="textWrapping"/>
-      </w:r>
-      <w:r>
-        <w:t xml:space="preserve">Deſign, until it is too late to prevent it ; and</w:t>
-      </w:r>
-      <w:r>
-        <w:br w:type="textWrapping"/>
-      </w:r>
-      <w:r>
-        <w:t xml:space="preserve">then he flies from them, as they ſhould have</w:t>
-      </w:r>
-      <w:r>
-        <w:br w:type="textWrapping"/>
-      </w:r>
-      <w:r>
-        <w:t xml:space="preserve">done before from him. His Way is ſo com-</w:t>
-      </w:r>
-      <w:r>
-        <w:br w:type="textWrapping"/>
-      </w:r>
-      <w:r>
-        <w:t xml:space="preserve">monly uſed in the City, that he robs in a Road,</w:t>
-      </w:r>
-      <w:r>
-        <w:br w:type="textWrapping"/>
-      </w:r>
-      <w:r>
-        <w:t xml:space="preserve">like a Highwayman, and yet they will never</w:t>
-      </w:r>
-      <w:r>
-        <w:br w:type="textWrapping"/>
-      </w:r>
-      <w:r>
-        <w:t xml:space="preserve">arrive at Wit enough to avoid it ; for it is done</w:t>
+        <w:t xml:space="preserve">Flame, and pretends to be burnt by his Miſ-</w:t>
+      </w:r>
+      <w:r>
+        <w:br w:type="textWrapping"/>
+      </w:r>
+      <w:r>
+        <w:t xml:space="preserve">treſs’s Eyes, for which he requires Satisfaction</w:t>
+      </w:r>
+      <w:r>
+        <w:br w:type="textWrapping"/>
+      </w:r>
+      <w:r>
+        <w:t xml:space="preserve">from her, like one that ſets his Houſe on Fire</w:t>
+      </w:r>
+      <w:r>
+        <w:br w:type="textWrapping"/>
+      </w:r>
+      <w:r>
+        <w:t xml:space="preserve">to get a Brief for charitable Contributions.</w:t>
+      </w:r>
+      <w:r>
+        <w:br w:type="textWrapping"/>
+      </w:r>
+      <w:r>
+        <w:t xml:space="preserve">He makes his Miſtreſs all of Stars, and when</w:t>
+      </w:r>
+      <w:r>
+        <w:br w:type="textWrapping"/>
+      </w:r>
+      <w:r>
+        <w:t xml:space="preserve">ſhe is unkind, rails at them, as if they did ill</w:t>
+      </w:r>
+      <w:r>
+        <w:br w:type="textWrapping"/>
+      </w:r>
+      <w:r>
+        <w:t xml:space="preserve">Offices between them, and being of her Kin</w:t>
+      </w:r>
+      <w:r>
+        <w:br w:type="textWrapping"/>
+      </w:r>
+      <w:r>
+        <w:t xml:space="preserve">ſet her againſt him. He falls in Love as Men</w:t>
+      </w:r>
+      <w:r>
+        <w:br w:type="textWrapping"/>
+      </w:r>
+      <w:r>
+        <w:t xml:space="preserve">fall ſick when their Bodies are inclined to it,</w:t>
+      </w:r>
+      <w:r>
+        <w:br w:type="textWrapping"/>
+      </w:r>
+      <w:r>
+        <w:t xml:space="preserve">and imputes that to his Miſtreſſes Charms,</w:t>
+      </w:r>
+      <w:r>
+        <w:br w:type="textWrapping"/>
+      </w:r>
+      <w:r>
+        <w:t xml:space="preserve">which is really in his own Temper ; for when</w:t>
+      </w:r>
+      <w:r>
+        <w:br w:type="textWrapping"/>
+      </w:r>
+      <w:r>
+        <w:t xml:space="preserve">that is altered, the other vaniſhes of it ſelf, and</w:t>
+      </w:r>
+      <w:r>
+        <w:br w:type="textWrapping"/>
+      </w:r>
+      <w:r>
+        <w:t xml:space="preserve">therefore one ſaid not amiſs,</w:t>
+      </w:r>
+    </w:p>
+    <w:p>
+      <w:pPr>
+        <w:pStyle w:val="BodyText"/>
+      </w:pPr>
+      <w:r>
+        <w:t xml:space="preserve">------The Lilly and the Roſe</w:t>
+      </w:r>
+      <w:r>
+        <w:br w:type="textWrapping"/>
+      </w:r>
+      <w:r>
+        <w:t xml:space="preserve">Not in her Cheeks, but in thy Temper grows.</w:t>
+      </w:r>
+    </w:p>
+    <w:p>
+      <w:pPr>
+        <w:pStyle w:val="BodyText"/>
+      </w:pPr>
+      <w:r>
+        <w:t xml:space="preserve">When his Deſires are grown up, they ſwarm,</w:t>
+      </w:r>
+      <w:r>
+        <w:br w:type="textWrapping"/>
+      </w:r>
+      <w:r>
+        <w:t xml:space="preserve">and fly out to ſeek a new Habitation, and</w:t>
+      </w:r>
+      <w:r>
+        <w:br w:type="textWrapping"/>
+      </w:r>
+      <w:r>
+        <w:t xml:space="preserve">whereſoever they light they fix like Bees, among</w:t>
+      </w:r>
+      <w:r>
+        <w:br w:type="textWrapping"/>
+      </w:r>
+      <w:r>
+        <w:t xml:space="preserve">which ſome late Philoſophers have obſerved</w:t>
+      </w:r>
+      <w:r>
+        <w:br w:type="textWrapping"/>
+      </w:r>
+      <w:r>
+        <w:t xml:space="preserve">that it is a Female that leads all the reſt. Love</w:t>
+      </w:r>
+      <w:r>
+        <w:br w:type="textWrapping"/>
+      </w:r>
+      <w:r>
+        <w:t xml:space="preserve">is but a Clap of the Mind, a Kind of run-</w:t>
+      </w:r>
+      <w:r>
+        <w:br w:type="textWrapping"/>
+      </w:r>
+      <w:r>
+        <w:t xml:space="preserve">ning of the Fancy, that breaks out, if it be</w:t>
+      </w:r>
+      <w:r>
+        <w:br w:type="textWrapping"/>
+      </w:r>
+      <w:r>
+        <w:t xml:space="preserve">not ſtopped in Time, into Botches of heroic</w:t>
+      </w:r>
+      <w:r>
+        <w:br w:type="textWrapping"/>
+      </w:r>
+      <w:r>
+        <w:t xml:space="preserve">Rime ; for all Loverrs are poets for the Time</w:t>
       </w:r>
       <w:r>
         <w:br w:type="textWrapping"/>
@@ -19881,31 +19888,58 @@
         <w:pStyle w:val="FirstParagraph"/>
       </w:pPr>
       <w:r>
-        <w:t xml:space="preserve">upon Surpriſe ; and as Thieves are commonly</w:t>
-      </w:r>
-      <w:r>
-        <w:br w:type="textWrapping"/>
-      </w:r>
-      <w:r>
-        <w:t xml:space="preserve">better mounted than thoſe they rob, he very</w:t>
-      </w:r>
-      <w:r>
-        <w:br w:type="textWrapping"/>
-      </w:r>
-      <w:r>
-        <w:t xml:space="preserve">eaſily makes his Eſcape, and flies beyond Per-</w:t>
-      </w:r>
-      <w:r>
-        <w:br w:type="textWrapping"/>
-      </w:r>
-      <w:r>
-        <w:t xml:space="preserve">ſuit of Huon-cries, and there is no Poſſibility</w:t>
-      </w:r>
-      <w:r>
-        <w:br w:type="textWrapping"/>
-      </w:r>
-      <w:r>
-        <w:t xml:space="preserve">of overtaking him.</w:t>
+        <w:t xml:space="preserve">being, and make their Ladies a Kind of mo-</w:t>
+      </w:r>
+      <w:r>
+        <w:br w:type="textWrapping"/>
+      </w:r>
+      <w:r>
+        <w:t xml:space="preserve">ſaic Work of ſeveral coloured Stones joined</w:t>
+      </w:r>
+      <w:r>
+        <w:br w:type="textWrapping"/>
+      </w:r>
+      <w:r>
+        <w:t xml:space="preserve">together by a ſtrong Fancy, but very ſtiff and</w:t>
+      </w:r>
+      <w:r>
+        <w:br w:type="textWrapping"/>
+      </w:r>
+      <w:r>
+        <w:t xml:space="preserve">unnatural ; and though they ſteal Stars from</w:t>
+      </w:r>
+      <w:r>
+        <w:br w:type="textWrapping"/>
+      </w:r>
+      <w:r>
+        <w:t xml:space="preserve">Heaven, as</w:t>
+      </w:r>
+      <w:r>
+        <w:t xml:space="preserve"> </w:t>
+      </w:r>
+      <w:r>
+        <w:rPr>
+          <w:i/>
+        </w:rPr>
+        <w:t xml:space="preserve">Prometheus</w:t>
+      </w:r>
+      <w:r>
+        <w:t xml:space="preserve"> </w:t>
+      </w:r>
+      <w:r>
+        <w:t xml:space="preserve">did Fire, to animate</w:t>
+      </w:r>
+      <w:r>
+        <w:br w:type="textWrapping"/>
+      </w:r>
+      <w:r>
+        <w:t xml:space="preserve">them, all will not make them alive, nor</w:t>
+      </w:r>
+      <w:r>
+        <w:br w:type="textWrapping"/>
+      </w:r>
+      <w:r>
+        <w:t xml:space="preserve">alives-liking.</w:t>
       </w:r>
       <w:r>
         <w:br w:type="textWrapping"/>
@@ -19939,8 +19973,377 @@
       <w:pPr>
         <w:pStyle w:val="Heading1"/>
       </w:pPr>
-      <w:bookmarkStart w:id="47" w:name="a-ribald"/>
-      <w:bookmarkEnd w:id="47"/>
+      <w:bookmarkStart w:id="48" w:name="a-bankrupt"/>
+      <w:bookmarkEnd w:id="48"/>
+      <w:r>
+        <w:t xml:space="preserve">A</w:t>
+      </w:r>
+      <w:r>
+        <w:br w:type="textWrapping"/>
+      </w:r>
+      <w:r>
+        <w:t xml:space="preserve">BANKRUPT</w:t>
+      </w:r>
+    </w:p>
+    <w:p>
+      <w:pPr>
+        <w:pStyle w:val="FirstParagraph"/>
+      </w:pPr>
+      <w:r>
+        <w:t xml:space="preserve">I</w:t>
+      </w:r>
+      <w:r>
+        <w:rPr>
+          <w:vertAlign w:val="superscript"/>
+        </w:rPr>
+        <w:t xml:space="preserve">2</w:t>
+      </w:r>
+      <w:r>
+        <w:t xml:space="preserve">S made by breaking, as a Bird is hatched</w:t>
+      </w:r>
+      <w:r>
+        <w:br w:type="textWrapping"/>
+      </w:r>
+      <w:r>
+        <w:t xml:space="preserve">by breaking the Shell, for he gains more</w:t>
+      </w:r>
+      <w:r>
+        <w:br w:type="textWrapping"/>
+      </w:r>
+      <w:r>
+        <w:t xml:space="preserve">by giving over his Trade, than ever he did by</w:t>
+      </w:r>
+      <w:r>
+        <w:br w:type="textWrapping"/>
+      </w:r>
+      <w:r>
+        <w:t xml:space="preserve">dealing in it. He drives a Trade, as</w:t>
+      </w:r>
+      <w:r>
+        <w:t xml:space="preserve"> </w:t>
+      </w:r>
+      <w:r>
+        <w:rPr>
+          <w:i/>
+        </w:rPr>
+        <w:t xml:space="preserve">Oliver</w:t>
+      </w:r>
+      <w:r>
+        <w:br w:type="textWrapping"/>
+      </w:r>
+      <w:r>
+        <w:rPr>
+          <w:i/>
+        </w:rPr>
+        <w:t xml:space="preserve">Cromwel</w:t>
+      </w:r>
+      <w:r>
+        <w:t xml:space="preserve"> </w:t>
+      </w:r>
+      <w:r>
+        <w:t xml:space="preserve">did a Coach, till it broke in Pieces.</w:t>
+      </w:r>
+      <w:r>
+        <w:br w:type="textWrapping"/>
+      </w:r>
+      <w:r>
+        <w:t xml:space="preserve">He is very tender and careful in preſerving</w:t>
+      </w:r>
+      <w:r>
+        <w:br w:type="textWrapping"/>
+      </w:r>
+      <w:r>
+        <w:t xml:space="preserve">his Credit, and keeps it as methodically as a</w:t>
+      </w:r>
+      <w:r>
+        <w:br w:type="textWrapping"/>
+      </w:r>
+      <w:r>
+        <w:t xml:space="preserve">Race-nag is dieted, that in the End he may</w:t>
+      </w:r>
+      <w:r>
+        <w:br w:type="textWrapping"/>
+      </w:r>
+      <w:r>
+        <w:t xml:space="preserve">run away with it: for he observes a punctual</w:t>
+      </w:r>
+      <w:r>
+        <w:br w:type="textWrapping"/>
+      </w:r>
+      <w:r>
+        <w:t xml:space="preserve">Curioſity in performing his Word, until he</w:t>
+      </w:r>
+      <w:r>
+        <w:br w:type="textWrapping"/>
+      </w:r>
+      <w:r>
+        <w:t xml:space="preserve">has improved his Credit as far as it can go ;</w:t>
+      </w:r>
+      <w:r>
+        <w:br w:type="textWrapping"/>
+      </w:r>
+      <w:r>
+        <w:t xml:space="preserve">and then he has catched the Fiſh, and throws</w:t>
+      </w:r>
+      <w:r>
+        <w:br w:type="textWrapping"/>
+      </w:r>
+      <w:r>
+        <w:t xml:space="preserve">away the Net ; as a Butcher, when he has fed</w:t>
+      </w:r>
+      <w:r>
+        <w:br w:type="textWrapping"/>
+      </w:r>
+      <w:r>
+        <w:t xml:space="preserve">his Beaſt as fat as it can grow, cuts the Throat</w:t>
+      </w:r>
+      <w:r>
+        <w:br w:type="textWrapping"/>
+      </w:r>
+    </w:p>
+    <w:p>
+      <w:r>
+        <w:pict>
+          <v:rect style="width:0;height:1.5pt" o:hralign="center" o:hrstd="t" o:hr="t"/>
+        </w:pict>
+      </w:r>
+    </w:p>
+    <w:p>
+      <w:pPr>
+        <w:pStyle w:val="FirstParagraph"/>
+      </w:pPr>
+      <w:r>
+        <w:t xml:space="preserve">of it. When he has brought his Deſign to</w:t>
+      </w:r>
+      <w:r>
+        <w:br w:type="textWrapping"/>
+      </w:r>
+      <w:r>
+        <w:t xml:space="preserve">Perfection, and diſpoſed of all his Materials,</w:t>
+      </w:r>
+      <w:r>
+        <w:br w:type="textWrapping"/>
+      </w:r>
+      <w:r>
+        <w:t xml:space="preserve">he lays his Train, like a Powder Traytor, and</w:t>
+      </w:r>
+      <w:r>
+        <w:br w:type="textWrapping"/>
+      </w:r>
+      <w:r>
+        <w:t xml:space="preserve">gets out of the way, while he blows up all</w:t>
+      </w:r>
+      <w:r>
+        <w:br w:type="textWrapping"/>
+      </w:r>
+      <w:r>
+        <w:t xml:space="preserve">thoſe that truſted him. After the Blow is</w:t>
+      </w:r>
+      <w:r>
+        <w:br w:type="textWrapping"/>
+      </w:r>
+      <w:r>
+        <w:t xml:space="preserve">given there is no Manner of Intelligence to be</w:t>
+      </w:r>
+      <w:r>
+        <w:br w:type="textWrapping"/>
+      </w:r>
+      <w:r>
+        <w:t xml:space="preserve">had of him for ſome Months, until the Rage</w:t>
+      </w:r>
+      <w:r>
+        <w:br w:type="textWrapping"/>
+      </w:r>
+      <w:r>
+        <w:t xml:space="preserve">and Fury is ſomewhat digeſted, and all Hopes</w:t>
+      </w:r>
+      <w:r>
+        <w:br w:type="textWrapping"/>
+      </w:r>
+      <w:r>
+        <w:t xml:space="preserve">vaniſhed of ever recovering any Thing of Body,</w:t>
+      </w:r>
+      <w:r>
+        <w:br w:type="textWrapping"/>
+      </w:r>
+      <w:r>
+        <w:t xml:space="preserve">or Goods, for Revenge, or Reſtitution ; and</w:t>
+      </w:r>
+      <w:r>
+        <w:br w:type="textWrapping"/>
+      </w:r>
+      <w:r>
+        <w:t xml:space="preserve">then Propoſitions of Treaty and Accommoda-</w:t>
+      </w:r>
+      <w:r>
+        <w:br w:type="textWrapping"/>
+      </w:r>
+      <w:r>
+        <w:t xml:space="preserve">tion appear, like the Sign of the</w:t>
+      </w:r>
+      <w:r>
+        <w:t xml:space="preserve"> </w:t>
+      </w:r>
+      <w:r>
+        <w:rPr>
+          <w:i/>
+        </w:rPr>
+        <w:t xml:space="preserve">Hand and Pen</w:t>
+      </w:r>
+      <w:r>
+        <w:br w:type="textWrapping"/>
+      </w:r>
+      <w:r>
+        <w:t xml:space="preserve">out of the Clouds, with Conditions more un-</w:t>
+      </w:r>
+      <w:r>
+        <w:br w:type="textWrapping"/>
+      </w:r>
+      <w:r>
+        <w:t xml:space="preserve">reaſonable than Thieves are wont to demand</w:t>
+      </w:r>
+      <w:r>
+        <w:br w:type="textWrapping"/>
+      </w:r>
+      <w:r>
+        <w:t xml:space="preserve">for Reſtitution of ſtolen Goods. He ſhoots</w:t>
+      </w:r>
+      <w:r>
+        <w:br w:type="textWrapping"/>
+      </w:r>
+      <w:r>
+        <w:t xml:space="preserve">like a Fowler at a whole Flock of Geeſe at</w:t>
+      </w:r>
+      <w:r>
+        <w:br w:type="textWrapping"/>
+      </w:r>
+      <w:r>
+        <w:t xml:space="preserve">once, and ſtalks with his Horſe to come as near</w:t>
+      </w:r>
+      <w:r>
+        <w:br w:type="textWrapping"/>
+      </w:r>
+      <w:r>
+        <w:t xml:space="preserve">as poſſibly he can without being perceived by</w:t>
+      </w:r>
+      <w:r>
+        <w:br w:type="textWrapping"/>
+      </w:r>
+      <w:r>
+        <w:t xml:space="preserve">any one, or giving the leaſt Suſpicion of his</w:t>
+      </w:r>
+      <w:r>
+        <w:br w:type="textWrapping"/>
+      </w:r>
+      <w:r>
+        <w:t xml:space="preserve">Deſign, until it is too late to prevent it ; and</w:t>
+      </w:r>
+      <w:r>
+        <w:br w:type="textWrapping"/>
+      </w:r>
+      <w:r>
+        <w:t xml:space="preserve">then he flies from them, as they ſhould have</w:t>
+      </w:r>
+      <w:r>
+        <w:br w:type="textWrapping"/>
+      </w:r>
+      <w:r>
+        <w:t xml:space="preserve">done before from him. His Way is ſo com-</w:t>
+      </w:r>
+      <w:r>
+        <w:br w:type="textWrapping"/>
+      </w:r>
+      <w:r>
+        <w:t xml:space="preserve">monly uſed in the City, that he robs in a Road,</w:t>
+      </w:r>
+      <w:r>
+        <w:br w:type="textWrapping"/>
+      </w:r>
+      <w:r>
+        <w:t xml:space="preserve">like a Highwayman, and yet they will never</w:t>
+      </w:r>
+      <w:r>
+        <w:br w:type="textWrapping"/>
+      </w:r>
+      <w:r>
+        <w:t xml:space="preserve">arrive at Wit enough to avoid it ; for it is done</w:t>
+      </w:r>
+      <w:r>
+        <w:br w:type="textWrapping"/>
+      </w:r>
+    </w:p>
+    <w:p>
+      <w:r>
+        <w:pict>
+          <v:rect style="width:0;height:1.5pt" o:hralign="center" o:hrstd="t" o:hr="t"/>
+        </w:pict>
+      </w:r>
+    </w:p>
+    <w:p>
+      <w:pPr>
+        <w:pStyle w:val="FirstParagraph"/>
+      </w:pPr>
+      <w:r>
+        <w:t xml:space="preserve">upon Surpriſe ; and as Thieves are commonly</w:t>
+      </w:r>
+      <w:r>
+        <w:br w:type="textWrapping"/>
+      </w:r>
+      <w:r>
+        <w:t xml:space="preserve">better mounted than thoſe they rob, he very</w:t>
+      </w:r>
+      <w:r>
+        <w:br w:type="textWrapping"/>
+      </w:r>
+      <w:r>
+        <w:t xml:space="preserve">eaſily makes his Eſcape, and flies beyond Per-</w:t>
+      </w:r>
+      <w:r>
+        <w:br w:type="textWrapping"/>
+      </w:r>
+      <w:r>
+        <w:t xml:space="preserve">ſuit of Huon-cries, and there is no Poſſibility</w:t>
+      </w:r>
+      <w:r>
+        <w:br w:type="textWrapping"/>
+      </w:r>
+      <w:r>
+        <w:t xml:space="preserve">of overtaking him.</w:t>
+      </w:r>
+      <w:r>
+        <w:br w:type="textWrapping"/>
+      </w:r>
+    </w:p>
+    <w:p>
+      <w:r>
+        <w:pict>
+          <v:rect style="width:0;height:1.5pt" o:hralign="center" o:hrstd="t" o:hr="t"/>
+        </w:pict>
+      </w:r>
+    </w:p>
+    <w:p>
+      <w:pPr>
+        <w:pStyle w:val="FirstParagraph"/>
+      </w:pPr>
+      <w:r>
+        <w:t xml:space="preserve">[</w:t>
+      </w:r>
+      <w:r>
+        <w:rPr>
+          <w:i/>
+        </w:rPr>
+        <w:t xml:space="preserve">double rule</w:t>
+      </w:r>
+      <w:r>
+        <w:t xml:space="preserve">]</w:t>
+      </w:r>
+    </w:p>
+    <w:p>
+      <w:pPr>
+        <w:pStyle w:val="Heading1"/>
+      </w:pPr>
+      <w:bookmarkStart w:id="49" w:name="a-ribald"/>
+      <w:bookmarkEnd w:id="49"/>
       <w:r>
         <w:t xml:space="preserve">A</w:t>
       </w:r>
@@ -20552,7 +20955,7 @@
     </w:lvl>
   </w:abstractNum>
   <w:abstractNum w:abstractNumId="990">
-    <w:nsid w:val="ee5a4e4b"/>
+    <w:nsid w:val="b807947d"/>
     <w:multiLevelType w:val="multilevel"/>
     <w:lvl w:ilvl="0">
       <w:numFmt w:val="bullet"/>

</xml_diff>